<commit_message>
Izmenjen predlog projekta, izmenjeni SSU-ovi 3.1-3.7 i 5.1-5.4, dodat SSU 5.5, dodati dijagrami za SSU-ove 5.1-5.5
Change-Id: Idd4f89a1947061b43f9345e1cfac2a7a5c604ee0
</commit_message>
<xml_diff>
--- a/Faza 2 - SSU i prototipi/3.2 SSU - postavljanje recenzije.docx
+++ b/Faza 2 - SSU i prototipi/3.2 SSU - postavljanje recenzije.docx
@@ -726,7 +726,7 @@
           <w:sz w:val="28"/>
           <w:lang w:val="sr-Latn-RS"/>
         </w:rPr>
-        <w:t>2</w:t>
+        <w:t>3</w:t>
       </w:r>
     </w:p>
     <w:p>
@@ -1297,8 +1297,16 @@
               <w:jc w:val="center"/>
               <w:rPr>
                 <w:rFonts w:asciiTheme="minorHAnsi" w:hAnsiTheme="minorHAnsi" w:cstheme="minorHAnsi"/>
+                <w:lang w:val="sr-Latn-RS"/>
               </w:rPr>
             </w:pPr>
+            <w:r>
+              <w:rPr>
+                <w:rFonts w:asciiTheme="minorHAnsi" w:hAnsiTheme="minorHAnsi" w:cstheme="minorHAnsi"/>
+                <w:lang w:val="sr-Latn-RS"/>
+              </w:rPr>
+              <w:t>07.06.2023.</w:t>
+            </w:r>
           </w:p>
         </w:tc>
         <w:tc>
@@ -1316,8 +1324,16 @@
               <w:jc w:val="center"/>
               <w:rPr>
                 <w:rFonts w:asciiTheme="minorHAnsi" w:hAnsiTheme="minorHAnsi" w:cstheme="minorHAnsi"/>
+                <w:lang w:val="sr-Latn-RS"/>
               </w:rPr>
             </w:pPr>
+            <w:r>
+              <w:rPr>
+                <w:rFonts w:asciiTheme="minorHAnsi" w:hAnsiTheme="minorHAnsi" w:cstheme="minorHAnsi"/>
+                <w:lang w:val="sr-Latn-RS"/>
+              </w:rPr>
+              <w:t>1.3</w:t>
+            </w:r>
           </w:p>
         </w:tc>
         <w:tc>
@@ -1335,8 +1351,54 @@
               <w:jc w:val="center"/>
               <w:rPr>
                 <w:rFonts w:asciiTheme="minorHAnsi" w:hAnsiTheme="minorHAnsi" w:cstheme="minorHAnsi"/>
+                <w:lang w:val="sr-Latn-RS"/>
               </w:rPr>
             </w:pPr>
+            <w:r>
+              <w:rPr>
+                <w:rFonts w:asciiTheme="minorHAnsi" w:hAnsiTheme="minorHAnsi" w:cstheme="minorHAnsi"/>
+                <w:lang w:val="sr-Latn-RS"/>
+              </w:rPr>
+              <w:t>K</w:t>
+            </w:r>
+            <w:proofErr w:type="spellStart"/>
+            <w:r>
+              <w:t>orisnik</w:t>
+            </w:r>
+            <w:proofErr w:type="spellEnd"/>
+            <w:r>
+              <w:t xml:space="preserve"> </w:t>
+            </w:r>
+            <w:proofErr w:type="spellStart"/>
+            <w:r>
+              <w:t>ne</w:t>
+            </w:r>
+            <w:proofErr w:type="spellEnd"/>
+            <w:r>
+              <w:t xml:space="preserve"> </w:t>
+            </w:r>
+            <w:proofErr w:type="spellStart"/>
+            <w:r>
+              <w:t>može</w:t>
+            </w:r>
+            <w:proofErr w:type="spellEnd"/>
+            <w:r>
+              <w:t xml:space="preserve"> </w:t>
+            </w:r>
+            <w:proofErr w:type="spellStart"/>
+            <w:r>
+              <w:t>da</w:t>
+            </w:r>
+            <w:proofErr w:type="spellEnd"/>
+            <w:r>
+              <w:t xml:space="preserve"> </w:t>
+            </w:r>
+            <w:r>
+              <w:rPr>
+                <w:lang w:val="sr-Latn-RS"/>
+              </w:rPr>
+              <w:t>ostavi recenziju na svom profilu i ne može da ostavi više od jedne recenzije na nekoj stranici</w:t>
+            </w:r>
           </w:p>
         </w:tc>
         <w:tc>
@@ -1354,8 +1416,25 @@
               <w:jc w:val="center"/>
               <w:rPr>
                 <w:rFonts w:asciiTheme="minorHAnsi" w:hAnsiTheme="minorHAnsi" w:cstheme="minorHAnsi"/>
+                <w:lang w:val="sr-Latn-RS"/>
               </w:rPr>
             </w:pPr>
+            <w:r>
+              <w:rPr>
+                <w:rFonts w:asciiTheme="minorHAnsi" w:hAnsiTheme="minorHAnsi" w:cstheme="minorHAnsi"/>
+                <w:lang w:val="sr-Latn-RS"/>
+              </w:rPr>
+              <w:t xml:space="preserve">Luka </w:t>
+            </w:r>
+            <w:proofErr w:type="spellStart"/>
+            <w:r>
+              <w:rPr>
+                <w:rFonts w:asciiTheme="minorHAnsi" w:hAnsiTheme="minorHAnsi" w:cstheme="minorHAnsi"/>
+                <w:lang w:val="sr-Latn-RS"/>
+              </w:rPr>
+              <w:t>Nevajda</w:t>
+            </w:r>
+            <w:proofErr w:type="spellEnd"/>
           </w:p>
         </w:tc>
       </w:tr>
@@ -1458,8 +1537,7 @@
               <w:rFonts w:asciiTheme="minorHAnsi" w:eastAsiaTheme="minorEastAsia" w:hAnsiTheme="minorHAnsi" w:cstheme="minorHAnsi"/>
               <w:noProof/>
               <w:color w:val="auto"/>
-              <w:sz w:val="24"/>
-              <w:szCs w:val="24"/>
+              <w:szCs w:val="20"/>
               <w:lang w:val="en-RS" w:eastAsia="en-GB"/>
             </w:rPr>
           </w:pPr>
@@ -1481,13 +1559,14 @@
             </w:rPr>
             <w:fldChar w:fldCharType="separate"/>
           </w:r>
-          <w:hyperlink w:anchor="_Toc132752157" w:history="1">
+          <w:hyperlink w:anchor="_Toc137035437" w:history="1">
             <w:r>
               <w:rPr>
                 <w:rStyle w:val="Hyperlink"/>
                 <w:rFonts w:asciiTheme="minorHAnsi" w:eastAsia="Calibri" w:hAnsiTheme="minorHAnsi" w:cstheme="minorHAnsi"/>
                 <w:bCs/>
                 <w:noProof/>
+                <w:szCs w:val="20"/>
               </w:rPr>
               <w:t>1.</w:t>
             </w:r>
@@ -1496,8 +1575,7 @@
                 <w:rFonts w:asciiTheme="minorHAnsi" w:eastAsiaTheme="minorEastAsia" w:hAnsiTheme="minorHAnsi" w:cstheme="minorHAnsi"/>
                 <w:noProof/>
                 <w:color w:val="auto"/>
-                <w:sz w:val="24"/>
-                <w:szCs w:val="24"/>
+                <w:szCs w:val="20"/>
                 <w:lang w:val="en-RS" w:eastAsia="en-GB"/>
               </w:rPr>
               <w:tab/>
@@ -1507,6 +1585,7 @@
                 <w:rStyle w:val="Hyperlink"/>
                 <w:rFonts w:asciiTheme="minorHAnsi" w:eastAsia="Calibri" w:hAnsiTheme="minorHAnsi" w:cstheme="minorHAnsi"/>
                 <w:noProof/>
+                <w:szCs w:val="20"/>
               </w:rPr>
               <w:t>Uvod</w:t>
             </w:r>
@@ -1515,6 +1594,7 @@
                 <w:rFonts w:asciiTheme="minorHAnsi" w:hAnsiTheme="minorHAnsi" w:cstheme="minorHAnsi"/>
                 <w:noProof/>
                 <w:webHidden/>
+                <w:szCs w:val="20"/>
               </w:rPr>
               <w:tab/>
             </w:r>
@@ -1523,6 +1603,7 @@
                 <w:rFonts w:asciiTheme="minorHAnsi" w:hAnsiTheme="minorHAnsi" w:cstheme="minorHAnsi"/>
                 <w:noProof/>
                 <w:webHidden/>
+                <w:szCs w:val="20"/>
               </w:rPr>
               <w:fldChar w:fldCharType="begin"/>
             </w:r>
@@ -1531,21 +1612,24 @@
                 <w:rFonts w:asciiTheme="minorHAnsi" w:hAnsiTheme="minorHAnsi" w:cstheme="minorHAnsi"/>
                 <w:noProof/>
                 <w:webHidden/>
-              </w:rPr>
-              <w:instrText xml:space="preserve"> PAGEREF _Toc132752157 \h </w:instrText>
-            </w:r>
-            <w:r>
-              <w:rPr>
-                <w:rFonts w:asciiTheme="minorHAnsi" w:hAnsiTheme="minorHAnsi" w:cstheme="minorHAnsi"/>
-                <w:noProof/>
-                <w:webHidden/>
-              </w:rPr>
-            </w:r>
-            <w:r>
-              <w:rPr>
-                <w:rFonts w:asciiTheme="minorHAnsi" w:hAnsiTheme="minorHAnsi" w:cstheme="minorHAnsi"/>
-                <w:noProof/>
-                <w:webHidden/>
+                <w:szCs w:val="20"/>
+              </w:rPr>
+              <w:instrText xml:space="preserve"> PAGEREF _Toc137035437 \h </w:instrText>
+            </w:r>
+            <w:r>
+              <w:rPr>
+                <w:rFonts w:asciiTheme="minorHAnsi" w:hAnsiTheme="minorHAnsi" w:cstheme="minorHAnsi"/>
+                <w:noProof/>
+                <w:webHidden/>
+                <w:szCs w:val="20"/>
+              </w:rPr>
+            </w:r>
+            <w:r>
+              <w:rPr>
+                <w:rFonts w:asciiTheme="minorHAnsi" w:hAnsiTheme="minorHAnsi" w:cstheme="minorHAnsi"/>
+                <w:noProof/>
+                <w:webHidden/>
+                <w:szCs w:val="20"/>
               </w:rPr>
               <w:fldChar w:fldCharType="separate"/>
             </w:r>
@@ -1554,6 +1638,7 @@
                 <w:rFonts w:asciiTheme="minorHAnsi" w:hAnsiTheme="minorHAnsi" w:cstheme="minorHAnsi"/>
                 <w:noProof/>
                 <w:webHidden/>
+                <w:szCs w:val="20"/>
               </w:rPr>
               <w:t>4</w:t>
             </w:r>
@@ -1562,6 +1647,7 @@
                 <w:rFonts w:asciiTheme="minorHAnsi" w:hAnsiTheme="minorHAnsi" w:cstheme="minorHAnsi"/>
                 <w:noProof/>
                 <w:webHidden/>
+                <w:szCs w:val="20"/>
               </w:rPr>
               <w:fldChar w:fldCharType="end"/>
             </w:r>
@@ -1578,18 +1664,18 @@
               <w:rFonts w:asciiTheme="minorHAnsi" w:eastAsiaTheme="minorEastAsia" w:hAnsiTheme="minorHAnsi" w:cstheme="minorHAnsi"/>
               <w:noProof/>
               <w:color w:val="auto"/>
-              <w:sz w:val="24"/>
-              <w:szCs w:val="24"/>
+              <w:szCs w:val="20"/>
               <w:lang w:val="en-RS" w:eastAsia="en-GB"/>
             </w:rPr>
           </w:pPr>
-          <w:hyperlink w:anchor="_Toc132752158" w:history="1">
+          <w:hyperlink w:anchor="_Toc137035438" w:history="1">
             <w:r>
               <w:rPr>
                 <w:rStyle w:val="Hyperlink"/>
                 <w:rFonts w:asciiTheme="minorHAnsi" w:eastAsia="Calibri" w:hAnsiTheme="minorHAnsi" w:cstheme="minorHAnsi"/>
                 <w:bCs/>
                 <w:noProof/>
+                <w:szCs w:val="20"/>
               </w:rPr>
               <w:t>1.1</w:t>
             </w:r>
@@ -1598,8 +1684,7 @@
                 <w:rFonts w:asciiTheme="minorHAnsi" w:eastAsiaTheme="minorEastAsia" w:hAnsiTheme="minorHAnsi" w:cstheme="minorHAnsi"/>
                 <w:noProof/>
                 <w:color w:val="auto"/>
-                <w:sz w:val="24"/>
-                <w:szCs w:val="24"/>
+                <w:szCs w:val="20"/>
                 <w:lang w:val="en-RS" w:eastAsia="en-GB"/>
               </w:rPr>
               <w:tab/>
@@ -1609,6 +1694,7 @@
                 <w:rStyle w:val="Hyperlink"/>
                 <w:rFonts w:asciiTheme="minorHAnsi" w:eastAsia="Calibri" w:hAnsiTheme="minorHAnsi" w:cstheme="minorHAnsi"/>
                 <w:noProof/>
+                <w:szCs w:val="20"/>
               </w:rPr>
               <w:t>Rezime</w:t>
             </w:r>
@@ -1617,6 +1703,7 @@
                 <w:rFonts w:asciiTheme="minorHAnsi" w:hAnsiTheme="minorHAnsi" w:cstheme="minorHAnsi"/>
                 <w:noProof/>
                 <w:webHidden/>
+                <w:szCs w:val="20"/>
               </w:rPr>
               <w:tab/>
             </w:r>
@@ -1625,6 +1712,7 @@
                 <w:rFonts w:asciiTheme="minorHAnsi" w:hAnsiTheme="minorHAnsi" w:cstheme="minorHAnsi"/>
                 <w:noProof/>
                 <w:webHidden/>
+                <w:szCs w:val="20"/>
               </w:rPr>
               <w:fldChar w:fldCharType="begin"/>
             </w:r>
@@ -1633,21 +1721,24 @@
                 <w:rFonts w:asciiTheme="minorHAnsi" w:hAnsiTheme="minorHAnsi" w:cstheme="minorHAnsi"/>
                 <w:noProof/>
                 <w:webHidden/>
-              </w:rPr>
-              <w:instrText xml:space="preserve"> PAGEREF _Toc132752158 \h </w:instrText>
-            </w:r>
-            <w:r>
-              <w:rPr>
-                <w:rFonts w:asciiTheme="minorHAnsi" w:hAnsiTheme="minorHAnsi" w:cstheme="minorHAnsi"/>
-                <w:noProof/>
-                <w:webHidden/>
-              </w:rPr>
-            </w:r>
-            <w:r>
-              <w:rPr>
-                <w:rFonts w:asciiTheme="minorHAnsi" w:hAnsiTheme="minorHAnsi" w:cstheme="minorHAnsi"/>
-                <w:noProof/>
-                <w:webHidden/>
+                <w:szCs w:val="20"/>
+              </w:rPr>
+              <w:instrText xml:space="preserve"> PAGEREF _Toc137035438 \h </w:instrText>
+            </w:r>
+            <w:r>
+              <w:rPr>
+                <w:rFonts w:asciiTheme="minorHAnsi" w:hAnsiTheme="minorHAnsi" w:cstheme="minorHAnsi"/>
+                <w:noProof/>
+                <w:webHidden/>
+                <w:szCs w:val="20"/>
+              </w:rPr>
+            </w:r>
+            <w:r>
+              <w:rPr>
+                <w:rFonts w:asciiTheme="minorHAnsi" w:hAnsiTheme="minorHAnsi" w:cstheme="minorHAnsi"/>
+                <w:noProof/>
+                <w:webHidden/>
+                <w:szCs w:val="20"/>
               </w:rPr>
               <w:fldChar w:fldCharType="separate"/>
             </w:r>
@@ -1656,6 +1747,7 @@
                 <w:rFonts w:asciiTheme="minorHAnsi" w:hAnsiTheme="minorHAnsi" w:cstheme="minorHAnsi"/>
                 <w:noProof/>
                 <w:webHidden/>
+                <w:szCs w:val="20"/>
               </w:rPr>
               <w:t>4</w:t>
             </w:r>
@@ -1664,6 +1756,7 @@
                 <w:rFonts w:asciiTheme="minorHAnsi" w:hAnsiTheme="minorHAnsi" w:cstheme="minorHAnsi"/>
                 <w:noProof/>
                 <w:webHidden/>
+                <w:szCs w:val="20"/>
               </w:rPr>
               <w:fldChar w:fldCharType="end"/>
             </w:r>
@@ -1680,18 +1773,18 @@
               <w:rFonts w:asciiTheme="minorHAnsi" w:eastAsiaTheme="minorEastAsia" w:hAnsiTheme="minorHAnsi" w:cstheme="minorHAnsi"/>
               <w:noProof/>
               <w:color w:val="auto"/>
-              <w:sz w:val="24"/>
-              <w:szCs w:val="24"/>
+              <w:szCs w:val="20"/>
               <w:lang w:val="en-RS" w:eastAsia="en-GB"/>
             </w:rPr>
           </w:pPr>
-          <w:hyperlink w:anchor="_Toc132752159" w:history="1">
+          <w:hyperlink w:anchor="_Toc137035439" w:history="1">
             <w:r>
               <w:rPr>
                 <w:rStyle w:val="Hyperlink"/>
                 <w:rFonts w:asciiTheme="minorHAnsi" w:eastAsia="Calibri" w:hAnsiTheme="minorHAnsi" w:cstheme="minorHAnsi"/>
                 <w:bCs/>
                 <w:noProof/>
+                <w:szCs w:val="20"/>
               </w:rPr>
               <w:t>1.2</w:t>
             </w:r>
@@ -1700,8 +1793,7 @@
                 <w:rFonts w:asciiTheme="minorHAnsi" w:eastAsiaTheme="minorEastAsia" w:hAnsiTheme="minorHAnsi" w:cstheme="minorHAnsi"/>
                 <w:noProof/>
                 <w:color w:val="auto"/>
-                <w:sz w:val="24"/>
-                <w:szCs w:val="24"/>
+                <w:szCs w:val="20"/>
                 <w:lang w:val="en-RS" w:eastAsia="en-GB"/>
               </w:rPr>
               <w:tab/>
@@ -1711,6 +1803,7 @@
                 <w:rStyle w:val="Hyperlink"/>
                 <w:rFonts w:asciiTheme="minorHAnsi" w:eastAsia="Calibri" w:hAnsiTheme="minorHAnsi" w:cstheme="minorHAnsi"/>
                 <w:noProof/>
+                <w:szCs w:val="20"/>
               </w:rPr>
               <w:t>Namena dokumenta i ciljne grupe</w:t>
             </w:r>
@@ -1719,6 +1812,7 @@
                 <w:rFonts w:asciiTheme="minorHAnsi" w:hAnsiTheme="minorHAnsi" w:cstheme="minorHAnsi"/>
                 <w:noProof/>
                 <w:webHidden/>
+                <w:szCs w:val="20"/>
               </w:rPr>
               <w:tab/>
             </w:r>
@@ -1727,6 +1821,7 @@
                 <w:rFonts w:asciiTheme="minorHAnsi" w:hAnsiTheme="minorHAnsi" w:cstheme="minorHAnsi"/>
                 <w:noProof/>
                 <w:webHidden/>
+                <w:szCs w:val="20"/>
               </w:rPr>
               <w:fldChar w:fldCharType="begin"/>
             </w:r>
@@ -1735,21 +1830,24 @@
                 <w:rFonts w:asciiTheme="minorHAnsi" w:hAnsiTheme="minorHAnsi" w:cstheme="minorHAnsi"/>
                 <w:noProof/>
                 <w:webHidden/>
-              </w:rPr>
-              <w:instrText xml:space="preserve"> PAGEREF _Toc132752159 \h </w:instrText>
-            </w:r>
-            <w:r>
-              <w:rPr>
-                <w:rFonts w:asciiTheme="minorHAnsi" w:hAnsiTheme="minorHAnsi" w:cstheme="minorHAnsi"/>
-                <w:noProof/>
-                <w:webHidden/>
-              </w:rPr>
-            </w:r>
-            <w:r>
-              <w:rPr>
-                <w:rFonts w:asciiTheme="minorHAnsi" w:hAnsiTheme="minorHAnsi" w:cstheme="minorHAnsi"/>
-                <w:noProof/>
-                <w:webHidden/>
+                <w:szCs w:val="20"/>
+              </w:rPr>
+              <w:instrText xml:space="preserve"> PAGEREF _Toc137035439 \h </w:instrText>
+            </w:r>
+            <w:r>
+              <w:rPr>
+                <w:rFonts w:asciiTheme="minorHAnsi" w:hAnsiTheme="minorHAnsi" w:cstheme="minorHAnsi"/>
+                <w:noProof/>
+                <w:webHidden/>
+                <w:szCs w:val="20"/>
+              </w:rPr>
+            </w:r>
+            <w:r>
+              <w:rPr>
+                <w:rFonts w:asciiTheme="minorHAnsi" w:hAnsiTheme="minorHAnsi" w:cstheme="minorHAnsi"/>
+                <w:noProof/>
+                <w:webHidden/>
+                <w:szCs w:val="20"/>
               </w:rPr>
               <w:fldChar w:fldCharType="separate"/>
             </w:r>
@@ -1758,6 +1856,7 @@
                 <w:rFonts w:asciiTheme="minorHAnsi" w:hAnsiTheme="minorHAnsi" w:cstheme="minorHAnsi"/>
                 <w:noProof/>
                 <w:webHidden/>
+                <w:szCs w:val="20"/>
               </w:rPr>
               <w:t>4</w:t>
             </w:r>
@@ -1766,6 +1865,7 @@
                 <w:rFonts w:asciiTheme="minorHAnsi" w:hAnsiTheme="minorHAnsi" w:cstheme="minorHAnsi"/>
                 <w:noProof/>
                 <w:webHidden/>
+                <w:szCs w:val="20"/>
               </w:rPr>
               <w:fldChar w:fldCharType="end"/>
             </w:r>
@@ -1782,18 +1882,18 @@
               <w:rFonts w:asciiTheme="minorHAnsi" w:eastAsiaTheme="minorEastAsia" w:hAnsiTheme="minorHAnsi" w:cstheme="minorHAnsi"/>
               <w:noProof/>
               <w:color w:val="auto"/>
-              <w:sz w:val="24"/>
-              <w:szCs w:val="24"/>
+              <w:szCs w:val="20"/>
               <w:lang w:val="en-RS" w:eastAsia="en-GB"/>
             </w:rPr>
           </w:pPr>
-          <w:hyperlink w:anchor="_Toc132752160" w:history="1">
+          <w:hyperlink w:anchor="_Toc137035440" w:history="1">
             <w:r>
               <w:rPr>
                 <w:rStyle w:val="Hyperlink"/>
                 <w:rFonts w:asciiTheme="minorHAnsi" w:eastAsia="Calibri" w:hAnsiTheme="minorHAnsi" w:cstheme="minorHAnsi"/>
                 <w:bCs/>
                 <w:noProof/>
+                <w:szCs w:val="20"/>
               </w:rPr>
               <w:t>1.3</w:t>
             </w:r>
@@ -1802,8 +1902,7 @@
                 <w:rFonts w:asciiTheme="minorHAnsi" w:eastAsiaTheme="minorEastAsia" w:hAnsiTheme="minorHAnsi" w:cstheme="minorHAnsi"/>
                 <w:noProof/>
                 <w:color w:val="auto"/>
-                <w:sz w:val="24"/>
-                <w:szCs w:val="24"/>
+                <w:szCs w:val="20"/>
                 <w:lang w:val="en-RS" w:eastAsia="en-GB"/>
               </w:rPr>
               <w:tab/>
@@ -1813,6 +1912,7 @@
                 <w:rStyle w:val="Hyperlink"/>
                 <w:rFonts w:asciiTheme="minorHAnsi" w:eastAsia="Calibri" w:hAnsiTheme="minorHAnsi" w:cstheme="minorHAnsi"/>
                 <w:noProof/>
+                <w:szCs w:val="20"/>
               </w:rPr>
               <w:t>Reference</w:t>
             </w:r>
@@ -1821,6 +1921,7 @@
                 <w:rFonts w:asciiTheme="minorHAnsi" w:hAnsiTheme="minorHAnsi" w:cstheme="minorHAnsi"/>
                 <w:noProof/>
                 <w:webHidden/>
+                <w:szCs w:val="20"/>
               </w:rPr>
               <w:tab/>
             </w:r>
@@ -1829,6 +1930,7 @@
                 <w:rFonts w:asciiTheme="minorHAnsi" w:hAnsiTheme="minorHAnsi" w:cstheme="minorHAnsi"/>
                 <w:noProof/>
                 <w:webHidden/>
+                <w:szCs w:val="20"/>
               </w:rPr>
               <w:fldChar w:fldCharType="begin"/>
             </w:r>
@@ -1837,21 +1939,24 @@
                 <w:rFonts w:asciiTheme="minorHAnsi" w:hAnsiTheme="minorHAnsi" w:cstheme="minorHAnsi"/>
                 <w:noProof/>
                 <w:webHidden/>
-              </w:rPr>
-              <w:instrText xml:space="preserve"> PAGEREF _Toc132752160 \h </w:instrText>
-            </w:r>
-            <w:r>
-              <w:rPr>
-                <w:rFonts w:asciiTheme="minorHAnsi" w:hAnsiTheme="minorHAnsi" w:cstheme="minorHAnsi"/>
-                <w:noProof/>
-                <w:webHidden/>
-              </w:rPr>
-            </w:r>
-            <w:r>
-              <w:rPr>
-                <w:rFonts w:asciiTheme="minorHAnsi" w:hAnsiTheme="minorHAnsi" w:cstheme="minorHAnsi"/>
-                <w:noProof/>
-                <w:webHidden/>
+                <w:szCs w:val="20"/>
+              </w:rPr>
+              <w:instrText xml:space="preserve"> PAGEREF _Toc137035440 \h </w:instrText>
+            </w:r>
+            <w:r>
+              <w:rPr>
+                <w:rFonts w:asciiTheme="minorHAnsi" w:hAnsiTheme="minorHAnsi" w:cstheme="minorHAnsi"/>
+                <w:noProof/>
+                <w:webHidden/>
+                <w:szCs w:val="20"/>
+              </w:rPr>
+            </w:r>
+            <w:r>
+              <w:rPr>
+                <w:rFonts w:asciiTheme="minorHAnsi" w:hAnsiTheme="minorHAnsi" w:cstheme="minorHAnsi"/>
+                <w:noProof/>
+                <w:webHidden/>
+                <w:szCs w:val="20"/>
               </w:rPr>
               <w:fldChar w:fldCharType="separate"/>
             </w:r>
@@ -1860,6 +1965,7 @@
                 <w:rFonts w:asciiTheme="minorHAnsi" w:hAnsiTheme="minorHAnsi" w:cstheme="minorHAnsi"/>
                 <w:noProof/>
                 <w:webHidden/>
+                <w:szCs w:val="20"/>
               </w:rPr>
               <w:t>4</w:t>
             </w:r>
@@ -1868,6 +1974,7 @@
                 <w:rFonts w:asciiTheme="minorHAnsi" w:hAnsiTheme="minorHAnsi" w:cstheme="minorHAnsi"/>
                 <w:noProof/>
                 <w:webHidden/>
+                <w:szCs w:val="20"/>
               </w:rPr>
               <w:fldChar w:fldCharType="end"/>
             </w:r>
@@ -1884,18 +1991,18 @@
               <w:rFonts w:asciiTheme="minorHAnsi" w:eastAsiaTheme="minorEastAsia" w:hAnsiTheme="minorHAnsi" w:cstheme="minorHAnsi"/>
               <w:noProof/>
               <w:color w:val="auto"/>
-              <w:sz w:val="24"/>
-              <w:szCs w:val="24"/>
+              <w:szCs w:val="20"/>
               <w:lang w:val="en-RS" w:eastAsia="en-GB"/>
             </w:rPr>
           </w:pPr>
-          <w:hyperlink w:anchor="_Toc132752161" w:history="1">
+          <w:hyperlink w:anchor="_Toc137035441" w:history="1">
             <w:r>
               <w:rPr>
                 <w:rStyle w:val="Hyperlink"/>
                 <w:rFonts w:asciiTheme="minorHAnsi" w:eastAsia="Calibri" w:hAnsiTheme="minorHAnsi" w:cstheme="minorHAnsi"/>
                 <w:bCs/>
                 <w:noProof/>
+                <w:szCs w:val="20"/>
               </w:rPr>
               <w:t>1.4</w:t>
             </w:r>
@@ -1904,8 +2011,7 @@
                 <w:rFonts w:asciiTheme="minorHAnsi" w:eastAsiaTheme="minorEastAsia" w:hAnsiTheme="minorHAnsi" w:cstheme="minorHAnsi"/>
                 <w:noProof/>
                 <w:color w:val="auto"/>
-                <w:sz w:val="24"/>
-                <w:szCs w:val="24"/>
+                <w:szCs w:val="20"/>
                 <w:lang w:val="en-RS" w:eastAsia="en-GB"/>
               </w:rPr>
               <w:tab/>
@@ -1915,6 +2021,7 @@
                 <w:rStyle w:val="Hyperlink"/>
                 <w:rFonts w:asciiTheme="minorHAnsi" w:eastAsia="Calibri" w:hAnsiTheme="minorHAnsi" w:cstheme="minorHAnsi"/>
                 <w:noProof/>
+                <w:szCs w:val="20"/>
               </w:rPr>
               <w:t>Otvorena pitanja</w:t>
             </w:r>
@@ -1923,6 +2030,7 @@
                 <w:rFonts w:asciiTheme="minorHAnsi" w:hAnsiTheme="minorHAnsi" w:cstheme="minorHAnsi"/>
                 <w:noProof/>
                 <w:webHidden/>
+                <w:szCs w:val="20"/>
               </w:rPr>
               <w:tab/>
             </w:r>
@@ -1931,6 +2039,7 @@
                 <w:rFonts w:asciiTheme="minorHAnsi" w:hAnsiTheme="minorHAnsi" w:cstheme="minorHAnsi"/>
                 <w:noProof/>
                 <w:webHidden/>
+                <w:szCs w:val="20"/>
               </w:rPr>
               <w:fldChar w:fldCharType="begin"/>
             </w:r>
@@ -1939,21 +2048,24 @@
                 <w:rFonts w:asciiTheme="minorHAnsi" w:hAnsiTheme="minorHAnsi" w:cstheme="minorHAnsi"/>
                 <w:noProof/>
                 <w:webHidden/>
-              </w:rPr>
-              <w:instrText xml:space="preserve"> PAGEREF _Toc132752161 \h </w:instrText>
-            </w:r>
-            <w:r>
-              <w:rPr>
-                <w:rFonts w:asciiTheme="minorHAnsi" w:hAnsiTheme="minorHAnsi" w:cstheme="minorHAnsi"/>
-                <w:noProof/>
-                <w:webHidden/>
-              </w:rPr>
-            </w:r>
-            <w:r>
-              <w:rPr>
-                <w:rFonts w:asciiTheme="minorHAnsi" w:hAnsiTheme="minorHAnsi" w:cstheme="minorHAnsi"/>
-                <w:noProof/>
-                <w:webHidden/>
+                <w:szCs w:val="20"/>
+              </w:rPr>
+              <w:instrText xml:space="preserve"> PAGEREF _Toc137035441 \h </w:instrText>
+            </w:r>
+            <w:r>
+              <w:rPr>
+                <w:rFonts w:asciiTheme="minorHAnsi" w:hAnsiTheme="minorHAnsi" w:cstheme="minorHAnsi"/>
+                <w:noProof/>
+                <w:webHidden/>
+                <w:szCs w:val="20"/>
+              </w:rPr>
+            </w:r>
+            <w:r>
+              <w:rPr>
+                <w:rFonts w:asciiTheme="minorHAnsi" w:hAnsiTheme="minorHAnsi" w:cstheme="minorHAnsi"/>
+                <w:noProof/>
+                <w:webHidden/>
+                <w:szCs w:val="20"/>
               </w:rPr>
               <w:fldChar w:fldCharType="separate"/>
             </w:r>
@@ -1962,6 +2074,7 @@
                 <w:rFonts w:asciiTheme="minorHAnsi" w:hAnsiTheme="minorHAnsi" w:cstheme="minorHAnsi"/>
                 <w:noProof/>
                 <w:webHidden/>
+                <w:szCs w:val="20"/>
               </w:rPr>
               <w:t>4</w:t>
             </w:r>
@@ -1970,6 +2083,7 @@
                 <w:rFonts w:asciiTheme="minorHAnsi" w:hAnsiTheme="minorHAnsi" w:cstheme="minorHAnsi"/>
                 <w:noProof/>
                 <w:webHidden/>
+                <w:szCs w:val="20"/>
               </w:rPr>
               <w:fldChar w:fldCharType="end"/>
             </w:r>
@@ -1986,18 +2100,18 @@
               <w:rFonts w:asciiTheme="minorHAnsi" w:eastAsiaTheme="minorEastAsia" w:hAnsiTheme="minorHAnsi" w:cstheme="minorHAnsi"/>
               <w:noProof/>
               <w:color w:val="auto"/>
-              <w:sz w:val="24"/>
-              <w:szCs w:val="24"/>
+              <w:szCs w:val="20"/>
               <w:lang w:val="en-RS" w:eastAsia="en-GB"/>
             </w:rPr>
           </w:pPr>
-          <w:hyperlink w:anchor="_Toc132752162" w:history="1">
+          <w:hyperlink w:anchor="_Toc137035442" w:history="1">
             <w:r>
               <w:rPr>
                 <w:rStyle w:val="Hyperlink"/>
                 <w:rFonts w:asciiTheme="minorHAnsi" w:eastAsia="Calibri" w:hAnsiTheme="minorHAnsi" w:cstheme="minorHAnsi"/>
                 <w:bCs/>
                 <w:noProof/>
+                <w:szCs w:val="20"/>
               </w:rPr>
               <w:t>2.</w:t>
             </w:r>
@@ -2006,8 +2120,7 @@
                 <w:rFonts w:asciiTheme="minorHAnsi" w:eastAsiaTheme="minorEastAsia" w:hAnsiTheme="minorHAnsi" w:cstheme="minorHAnsi"/>
                 <w:noProof/>
                 <w:color w:val="auto"/>
-                <w:sz w:val="24"/>
-                <w:szCs w:val="24"/>
+                <w:szCs w:val="20"/>
                 <w:lang w:val="en-RS" w:eastAsia="en-GB"/>
               </w:rPr>
               <w:tab/>
@@ -2017,6 +2130,7 @@
                 <w:rStyle w:val="Hyperlink"/>
                 <w:rFonts w:asciiTheme="minorHAnsi" w:eastAsia="Calibri" w:hAnsiTheme="minorHAnsi" w:cstheme="minorHAnsi"/>
                 <w:noProof/>
+                <w:szCs w:val="20"/>
               </w:rPr>
               <w:t xml:space="preserve">Scenario </w:t>
             </w:r>
@@ -2025,6 +2139,7 @@
                 <w:rStyle w:val="Hyperlink"/>
                 <w:rFonts w:asciiTheme="minorHAnsi" w:eastAsia="Calibri" w:hAnsiTheme="minorHAnsi" w:cstheme="minorHAnsi"/>
                 <w:noProof/>
+                <w:szCs w:val="20"/>
                 <w:lang w:val="sr-Latn-RS"/>
               </w:rPr>
               <w:t>ostavljanja recenzije za običnog korisnika, književno delo, autora ili izdavačku kuću</w:t>
@@ -2034,6 +2149,7 @@
                 <w:rFonts w:asciiTheme="minorHAnsi" w:hAnsiTheme="minorHAnsi" w:cstheme="minorHAnsi"/>
                 <w:noProof/>
                 <w:webHidden/>
+                <w:szCs w:val="20"/>
               </w:rPr>
               <w:tab/>
             </w:r>
@@ -2042,6 +2158,7 @@
                 <w:rFonts w:asciiTheme="minorHAnsi" w:hAnsiTheme="minorHAnsi" w:cstheme="minorHAnsi"/>
                 <w:noProof/>
                 <w:webHidden/>
+                <w:szCs w:val="20"/>
               </w:rPr>
               <w:fldChar w:fldCharType="begin"/>
             </w:r>
@@ -2050,21 +2167,24 @@
                 <w:rFonts w:asciiTheme="minorHAnsi" w:hAnsiTheme="minorHAnsi" w:cstheme="minorHAnsi"/>
                 <w:noProof/>
                 <w:webHidden/>
-              </w:rPr>
-              <w:instrText xml:space="preserve"> PAGEREF _Toc132752162 \h </w:instrText>
-            </w:r>
-            <w:r>
-              <w:rPr>
-                <w:rFonts w:asciiTheme="minorHAnsi" w:hAnsiTheme="minorHAnsi" w:cstheme="minorHAnsi"/>
-                <w:noProof/>
-                <w:webHidden/>
-              </w:rPr>
-            </w:r>
-            <w:r>
-              <w:rPr>
-                <w:rFonts w:asciiTheme="minorHAnsi" w:hAnsiTheme="minorHAnsi" w:cstheme="minorHAnsi"/>
-                <w:noProof/>
-                <w:webHidden/>
+                <w:szCs w:val="20"/>
+              </w:rPr>
+              <w:instrText xml:space="preserve"> PAGEREF _Toc137035442 \h </w:instrText>
+            </w:r>
+            <w:r>
+              <w:rPr>
+                <w:rFonts w:asciiTheme="minorHAnsi" w:hAnsiTheme="minorHAnsi" w:cstheme="minorHAnsi"/>
+                <w:noProof/>
+                <w:webHidden/>
+                <w:szCs w:val="20"/>
+              </w:rPr>
+            </w:r>
+            <w:r>
+              <w:rPr>
+                <w:rFonts w:asciiTheme="minorHAnsi" w:hAnsiTheme="minorHAnsi" w:cstheme="minorHAnsi"/>
+                <w:noProof/>
+                <w:webHidden/>
+                <w:szCs w:val="20"/>
               </w:rPr>
               <w:fldChar w:fldCharType="separate"/>
             </w:r>
@@ -2073,6 +2193,7 @@
                 <w:rFonts w:asciiTheme="minorHAnsi" w:hAnsiTheme="minorHAnsi" w:cstheme="minorHAnsi"/>
                 <w:noProof/>
                 <w:webHidden/>
+                <w:szCs w:val="20"/>
               </w:rPr>
               <w:t>4</w:t>
             </w:r>
@@ -2081,6 +2202,7 @@
                 <w:rFonts w:asciiTheme="minorHAnsi" w:hAnsiTheme="minorHAnsi" w:cstheme="minorHAnsi"/>
                 <w:noProof/>
                 <w:webHidden/>
+                <w:szCs w:val="20"/>
               </w:rPr>
               <w:fldChar w:fldCharType="end"/>
             </w:r>
@@ -2097,18 +2219,18 @@
               <w:rFonts w:asciiTheme="minorHAnsi" w:eastAsiaTheme="minorEastAsia" w:hAnsiTheme="minorHAnsi" w:cstheme="minorHAnsi"/>
               <w:noProof/>
               <w:color w:val="auto"/>
-              <w:sz w:val="24"/>
-              <w:szCs w:val="24"/>
+              <w:szCs w:val="20"/>
               <w:lang w:val="en-RS" w:eastAsia="en-GB"/>
             </w:rPr>
           </w:pPr>
-          <w:hyperlink w:anchor="_Toc132752163" w:history="1">
+          <w:hyperlink w:anchor="_Toc137035443" w:history="1">
             <w:r>
               <w:rPr>
                 <w:rStyle w:val="Hyperlink"/>
                 <w:rFonts w:asciiTheme="minorHAnsi" w:eastAsia="Calibri" w:hAnsiTheme="minorHAnsi" w:cstheme="minorHAnsi"/>
                 <w:bCs/>
                 <w:noProof/>
+                <w:szCs w:val="20"/>
               </w:rPr>
               <w:t>2.1</w:t>
             </w:r>
@@ -2117,8 +2239,7 @@
                 <w:rFonts w:asciiTheme="minorHAnsi" w:eastAsiaTheme="minorEastAsia" w:hAnsiTheme="minorHAnsi" w:cstheme="minorHAnsi"/>
                 <w:noProof/>
                 <w:color w:val="auto"/>
-                <w:sz w:val="24"/>
-                <w:szCs w:val="24"/>
+                <w:szCs w:val="20"/>
                 <w:lang w:val="en-RS" w:eastAsia="en-GB"/>
               </w:rPr>
               <w:tab/>
@@ -2128,6 +2249,7 @@
                 <w:rStyle w:val="Hyperlink"/>
                 <w:rFonts w:asciiTheme="minorHAnsi" w:eastAsia="Calibri" w:hAnsiTheme="minorHAnsi" w:cstheme="minorHAnsi"/>
                 <w:noProof/>
+                <w:szCs w:val="20"/>
               </w:rPr>
               <w:t>Kratak opis</w:t>
             </w:r>
@@ -2136,6 +2258,7 @@
                 <w:rFonts w:asciiTheme="minorHAnsi" w:hAnsiTheme="minorHAnsi" w:cstheme="minorHAnsi"/>
                 <w:noProof/>
                 <w:webHidden/>
+                <w:szCs w:val="20"/>
               </w:rPr>
               <w:tab/>
             </w:r>
@@ -2144,6 +2267,7 @@
                 <w:rFonts w:asciiTheme="minorHAnsi" w:hAnsiTheme="minorHAnsi" w:cstheme="minorHAnsi"/>
                 <w:noProof/>
                 <w:webHidden/>
+                <w:szCs w:val="20"/>
               </w:rPr>
               <w:fldChar w:fldCharType="begin"/>
             </w:r>
@@ -2152,21 +2276,24 @@
                 <w:rFonts w:asciiTheme="minorHAnsi" w:hAnsiTheme="minorHAnsi" w:cstheme="minorHAnsi"/>
                 <w:noProof/>
                 <w:webHidden/>
-              </w:rPr>
-              <w:instrText xml:space="preserve"> PAGEREF _Toc132752163 \h </w:instrText>
-            </w:r>
-            <w:r>
-              <w:rPr>
-                <w:rFonts w:asciiTheme="minorHAnsi" w:hAnsiTheme="minorHAnsi" w:cstheme="minorHAnsi"/>
-                <w:noProof/>
-                <w:webHidden/>
-              </w:rPr>
-            </w:r>
-            <w:r>
-              <w:rPr>
-                <w:rFonts w:asciiTheme="minorHAnsi" w:hAnsiTheme="minorHAnsi" w:cstheme="minorHAnsi"/>
-                <w:noProof/>
-                <w:webHidden/>
+                <w:szCs w:val="20"/>
+              </w:rPr>
+              <w:instrText xml:space="preserve"> PAGEREF _Toc137035443 \h </w:instrText>
+            </w:r>
+            <w:r>
+              <w:rPr>
+                <w:rFonts w:asciiTheme="minorHAnsi" w:hAnsiTheme="minorHAnsi" w:cstheme="minorHAnsi"/>
+                <w:noProof/>
+                <w:webHidden/>
+                <w:szCs w:val="20"/>
+              </w:rPr>
+            </w:r>
+            <w:r>
+              <w:rPr>
+                <w:rFonts w:asciiTheme="minorHAnsi" w:hAnsiTheme="minorHAnsi" w:cstheme="minorHAnsi"/>
+                <w:noProof/>
+                <w:webHidden/>
+                <w:szCs w:val="20"/>
               </w:rPr>
               <w:fldChar w:fldCharType="separate"/>
             </w:r>
@@ -2175,6 +2302,7 @@
                 <w:rFonts w:asciiTheme="minorHAnsi" w:hAnsiTheme="minorHAnsi" w:cstheme="minorHAnsi"/>
                 <w:noProof/>
                 <w:webHidden/>
+                <w:szCs w:val="20"/>
               </w:rPr>
               <w:t>4</w:t>
             </w:r>
@@ -2183,6 +2311,7 @@
                 <w:rFonts w:asciiTheme="minorHAnsi" w:hAnsiTheme="minorHAnsi" w:cstheme="minorHAnsi"/>
                 <w:noProof/>
                 <w:webHidden/>
+                <w:szCs w:val="20"/>
               </w:rPr>
               <w:fldChar w:fldCharType="end"/>
             </w:r>
@@ -2199,18 +2328,18 @@
               <w:rFonts w:asciiTheme="minorHAnsi" w:eastAsiaTheme="minorEastAsia" w:hAnsiTheme="minorHAnsi" w:cstheme="minorHAnsi"/>
               <w:noProof/>
               <w:color w:val="auto"/>
-              <w:sz w:val="24"/>
-              <w:szCs w:val="24"/>
+              <w:szCs w:val="20"/>
               <w:lang w:val="en-RS" w:eastAsia="en-GB"/>
             </w:rPr>
           </w:pPr>
-          <w:hyperlink w:anchor="_Toc132752164" w:history="1">
+          <w:hyperlink w:anchor="_Toc137035444" w:history="1">
             <w:r>
               <w:rPr>
                 <w:rStyle w:val="Hyperlink"/>
                 <w:rFonts w:asciiTheme="minorHAnsi" w:eastAsia="Calibri" w:hAnsiTheme="minorHAnsi" w:cstheme="minorHAnsi"/>
                 <w:bCs/>
                 <w:noProof/>
+                <w:szCs w:val="20"/>
               </w:rPr>
               <w:t>2.2</w:t>
             </w:r>
@@ -2219,8 +2348,7 @@
                 <w:rFonts w:asciiTheme="minorHAnsi" w:eastAsiaTheme="minorEastAsia" w:hAnsiTheme="minorHAnsi" w:cstheme="minorHAnsi"/>
                 <w:noProof/>
                 <w:color w:val="auto"/>
-                <w:sz w:val="24"/>
-                <w:szCs w:val="24"/>
+                <w:szCs w:val="20"/>
                 <w:lang w:val="en-RS" w:eastAsia="en-GB"/>
               </w:rPr>
               <w:tab/>
@@ -2230,6 +2358,7 @@
                 <w:rStyle w:val="Hyperlink"/>
                 <w:rFonts w:asciiTheme="minorHAnsi" w:eastAsia="Calibri" w:hAnsiTheme="minorHAnsi" w:cstheme="minorHAnsi"/>
                 <w:noProof/>
+                <w:szCs w:val="20"/>
               </w:rPr>
               <w:t>Tok dogadjaja</w:t>
             </w:r>
@@ -2238,6 +2367,7 @@
                 <w:rFonts w:asciiTheme="minorHAnsi" w:hAnsiTheme="minorHAnsi" w:cstheme="minorHAnsi"/>
                 <w:noProof/>
                 <w:webHidden/>
+                <w:szCs w:val="20"/>
               </w:rPr>
               <w:tab/>
             </w:r>
@@ -2246,6 +2376,7 @@
                 <w:rFonts w:asciiTheme="minorHAnsi" w:hAnsiTheme="minorHAnsi" w:cstheme="minorHAnsi"/>
                 <w:noProof/>
                 <w:webHidden/>
+                <w:szCs w:val="20"/>
               </w:rPr>
               <w:fldChar w:fldCharType="begin"/>
             </w:r>
@@ -2254,21 +2385,24 @@
                 <w:rFonts w:asciiTheme="minorHAnsi" w:hAnsiTheme="minorHAnsi" w:cstheme="minorHAnsi"/>
                 <w:noProof/>
                 <w:webHidden/>
-              </w:rPr>
-              <w:instrText xml:space="preserve"> PAGEREF _Toc132752164 \h </w:instrText>
-            </w:r>
-            <w:r>
-              <w:rPr>
-                <w:rFonts w:asciiTheme="minorHAnsi" w:hAnsiTheme="minorHAnsi" w:cstheme="minorHAnsi"/>
-                <w:noProof/>
-                <w:webHidden/>
-              </w:rPr>
-            </w:r>
-            <w:r>
-              <w:rPr>
-                <w:rFonts w:asciiTheme="minorHAnsi" w:hAnsiTheme="minorHAnsi" w:cstheme="minorHAnsi"/>
-                <w:noProof/>
-                <w:webHidden/>
+                <w:szCs w:val="20"/>
+              </w:rPr>
+              <w:instrText xml:space="preserve"> PAGEREF _Toc137035444 \h </w:instrText>
+            </w:r>
+            <w:r>
+              <w:rPr>
+                <w:rFonts w:asciiTheme="minorHAnsi" w:hAnsiTheme="minorHAnsi" w:cstheme="minorHAnsi"/>
+                <w:noProof/>
+                <w:webHidden/>
+                <w:szCs w:val="20"/>
+              </w:rPr>
+            </w:r>
+            <w:r>
+              <w:rPr>
+                <w:rFonts w:asciiTheme="minorHAnsi" w:hAnsiTheme="minorHAnsi" w:cstheme="minorHAnsi"/>
+                <w:noProof/>
+                <w:webHidden/>
+                <w:szCs w:val="20"/>
               </w:rPr>
               <w:fldChar w:fldCharType="separate"/>
             </w:r>
@@ -2277,6 +2411,7 @@
                 <w:rFonts w:asciiTheme="minorHAnsi" w:hAnsiTheme="minorHAnsi" w:cstheme="minorHAnsi"/>
                 <w:noProof/>
                 <w:webHidden/>
+                <w:szCs w:val="20"/>
               </w:rPr>
               <w:t>4</w:t>
             </w:r>
@@ -2285,6 +2420,7 @@
                 <w:rFonts w:asciiTheme="minorHAnsi" w:hAnsiTheme="minorHAnsi" w:cstheme="minorHAnsi"/>
                 <w:noProof/>
                 <w:webHidden/>
+                <w:szCs w:val="20"/>
               </w:rPr>
               <w:fldChar w:fldCharType="end"/>
             </w:r>
@@ -2301,18 +2437,18 @@
               <w:rFonts w:asciiTheme="minorHAnsi" w:eastAsiaTheme="minorEastAsia" w:hAnsiTheme="minorHAnsi" w:cstheme="minorHAnsi"/>
               <w:noProof/>
               <w:color w:val="auto"/>
-              <w:sz w:val="24"/>
-              <w:szCs w:val="24"/>
+              <w:szCs w:val="20"/>
               <w:lang w:val="en-RS" w:eastAsia="en-GB"/>
             </w:rPr>
           </w:pPr>
-          <w:hyperlink w:anchor="_Toc132752165" w:history="1">
+          <w:hyperlink w:anchor="_Toc137035445" w:history="1">
             <w:r>
               <w:rPr>
                 <w:rStyle w:val="Hyperlink"/>
                 <w:rFonts w:asciiTheme="minorHAnsi" w:eastAsia="Calibri" w:hAnsiTheme="minorHAnsi" w:cstheme="minorHAnsi"/>
                 <w:iCs/>
                 <w:noProof/>
+                <w:szCs w:val="20"/>
               </w:rPr>
               <w:t>2.2.1</w:t>
             </w:r>
@@ -2321,8 +2457,7 @@
                 <w:rFonts w:asciiTheme="minorHAnsi" w:eastAsiaTheme="minorEastAsia" w:hAnsiTheme="minorHAnsi" w:cstheme="minorHAnsi"/>
                 <w:noProof/>
                 <w:color w:val="auto"/>
-                <w:sz w:val="24"/>
-                <w:szCs w:val="24"/>
+                <w:szCs w:val="20"/>
                 <w:lang w:val="en-RS" w:eastAsia="en-GB"/>
               </w:rPr>
               <w:tab/>
@@ -2332,6 +2467,7 @@
                 <w:rStyle w:val="Hyperlink"/>
                 <w:rFonts w:asciiTheme="minorHAnsi" w:eastAsia="Calibri" w:hAnsiTheme="minorHAnsi" w:cstheme="minorHAnsi"/>
                 <w:noProof/>
+                <w:szCs w:val="20"/>
               </w:rPr>
               <w:t>Korisnik uspešno</w:t>
             </w:r>
@@ -2340,6 +2476,7 @@
                 <w:rStyle w:val="Hyperlink"/>
                 <w:rFonts w:asciiTheme="minorHAnsi" w:eastAsia="Calibri" w:hAnsiTheme="minorHAnsi" w:cstheme="minorHAnsi"/>
                 <w:noProof/>
+                <w:szCs w:val="20"/>
                 <w:lang w:val="sr-Latn-RS"/>
               </w:rPr>
               <w:t xml:space="preserve"> ostavlja recenziju</w:t>
@@ -2349,6 +2486,7 @@
                 <w:rFonts w:asciiTheme="minorHAnsi" w:hAnsiTheme="minorHAnsi" w:cstheme="minorHAnsi"/>
                 <w:noProof/>
                 <w:webHidden/>
+                <w:szCs w:val="20"/>
               </w:rPr>
               <w:tab/>
             </w:r>
@@ -2357,6 +2495,7 @@
                 <w:rFonts w:asciiTheme="minorHAnsi" w:hAnsiTheme="minorHAnsi" w:cstheme="minorHAnsi"/>
                 <w:noProof/>
                 <w:webHidden/>
+                <w:szCs w:val="20"/>
               </w:rPr>
               <w:fldChar w:fldCharType="begin"/>
             </w:r>
@@ -2365,21 +2504,24 @@
                 <w:rFonts w:asciiTheme="minorHAnsi" w:hAnsiTheme="minorHAnsi" w:cstheme="minorHAnsi"/>
                 <w:noProof/>
                 <w:webHidden/>
-              </w:rPr>
-              <w:instrText xml:space="preserve"> PAGEREF _Toc132752165 \h </w:instrText>
-            </w:r>
-            <w:r>
-              <w:rPr>
-                <w:rFonts w:asciiTheme="minorHAnsi" w:hAnsiTheme="minorHAnsi" w:cstheme="minorHAnsi"/>
-                <w:noProof/>
-                <w:webHidden/>
-              </w:rPr>
-            </w:r>
-            <w:r>
-              <w:rPr>
-                <w:rFonts w:asciiTheme="minorHAnsi" w:hAnsiTheme="minorHAnsi" w:cstheme="minorHAnsi"/>
-                <w:noProof/>
-                <w:webHidden/>
+                <w:szCs w:val="20"/>
+              </w:rPr>
+              <w:instrText xml:space="preserve"> PAGEREF _Toc137035445 \h </w:instrText>
+            </w:r>
+            <w:r>
+              <w:rPr>
+                <w:rFonts w:asciiTheme="minorHAnsi" w:hAnsiTheme="minorHAnsi" w:cstheme="minorHAnsi"/>
+                <w:noProof/>
+                <w:webHidden/>
+                <w:szCs w:val="20"/>
+              </w:rPr>
+            </w:r>
+            <w:r>
+              <w:rPr>
+                <w:rFonts w:asciiTheme="minorHAnsi" w:hAnsiTheme="minorHAnsi" w:cstheme="minorHAnsi"/>
+                <w:noProof/>
+                <w:webHidden/>
+                <w:szCs w:val="20"/>
               </w:rPr>
               <w:fldChar w:fldCharType="separate"/>
             </w:r>
@@ -2388,6 +2530,7 @@
                 <w:rFonts w:asciiTheme="minorHAnsi" w:hAnsiTheme="minorHAnsi" w:cstheme="minorHAnsi"/>
                 <w:noProof/>
                 <w:webHidden/>
+                <w:szCs w:val="20"/>
               </w:rPr>
               <w:t>4</w:t>
             </w:r>
@@ -2396,6 +2539,7 @@
                 <w:rFonts w:asciiTheme="minorHAnsi" w:hAnsiTheme="minorHAnsi" w:cstheme="minorHAnsi"/>
                 <w:noProof/>
                 <w:webHidden/>
+                <w:szCs w:val="20"/>
               </w:rPr>
               <w:fldChar w:fldCharType="end"/>
             </w:r>
@@ -2412,18 +2556,18 @@
               <w:rFonts w:asciiTheme="minorHAnsi" w:eastAsiaTheme="minorEastAsia" w:hAnsiTheme="minorHAnsi" w:cstheme="minorHAnsi"/>
               <w:noProof/>
               <w:color w:val="auto"/>
-              <w:sz w:val="24"/>
-              <w:szCs w:val="24"/>
+              <w:szCs w:val="20"/>
               <w:lang w:val="en-RS" w:eastAsia="en-GB"/>
             </w:rPr>
           </w:pPr>
-          <w:hyperlink w:anchor="_Toc132752166" w:history="1">
+          <w:hyperlink w:anchor="_Toc137035446" w:history="1">
             <w:r>
               <w:rPr>
                 <w:rStyle w:val="Hyperlink"/>
                 <w:rFonts w:asciiTheme="minorHAnsi" w:eastAsia="Calibri" w:hAnsiTheme="minorHAnsi" w:cstheme="minorHAnsi"/>
                 <w:iCs/>
                 <w:noProof/>
+                <w:szCs w:val="20"/>
                 <w:lang w:val="sr-Latn-RS"/>
               </w:rPr>
               <w:t>2.2.2</w:t>
@@ -2433,8 +2577,7 @@
                 <w:rFonts w:asciiTheme="minorHAnsi" w:eastAsiaTheme="minorEastAsia" w:hAnsiTheme="minorHAnsi" w:cstheme="minorHAnsi"/>
                 <w:noProof/>
                 <w:color w:val="auto"/>
-                <w:sz w:val="24"/>
-                <w:szCs w:val="24"/>
+                <w:szCs w:val="20"/>
                 <w:lang w:val="en-RS" w:eastAsia="en-GB"/>
               </w:rPr>
               <w:tab/>
@@ -2444,15 +2587,17 @@
                 <w:rStyle w:val="Hyperlink"/>
                 <w:rFonts w:asciiTheme="minorHAnsi" w:eastAsia="Calibri" w:hAnsiTheme="minorHAnsi" w:cstheme="minorHAnsi"/>
                 <w:noProof/>
+                <w:szCs w:val="20"/>
                 <w:lang w:val="sr-Latn-RS"/>
               </w:rPr>
-              <w:t>Korisnik neulogovan pokušava da ostavi recenziju</w:t>
-            </w:r>
-            <w:r>
-              <w:rPr>
-                <w:rFonts w:asciiTheme="minorHAnsi" w:hAnsiTheme="minorHAnsi" w:cstheme="minorHAnsi"/>
-                <w:noProof/>
-                <w:webHidden/>
+              <w:t>Korisnik pokušava da ostavi recenziju na sebe</w:t>
+            </w:r>
+            <w:r>
+              <w:rPr>
+                <w:rFonts w:asciiTheme="minorHAnsi" w:hAnsiTheme="minorHAnsi" w:cstheme="minorHAnsi"/>
+                <w:noProof/>
+                <w:webHidden/>
+                <w:szCs w:val="20"/>
               </w:rPr>
               <w:tab/>
             </w:r>
@@ -2461,6 +2606,7 @@
                 <w:rFonts w:asciiTheme="minorHAnsi" w:hAnsiTheme="minorHAnsi" w:cstheme="minorHAnsi"/>
                 <w:noProof/>
                 <w:webHidden/>
+                <w:szCs w:val="20"/>
               </w:rPr>
               <w:fldChar w:fldCharType="begin"/>
             </w:r>
@@ -2469,21 +2615,24 @@
                 <w:rFonts w:asciiTheme="minorHAnsi" w:hAnsiTheme="minorHAnsi" w:cstheme="minorHAnsi"/>
                 <w:noProof/>
                 <w:webHidden/>
-              </w:rPr>
-              <w:instrText xml:space="preserve"> PAGEREF _Toc132752166 \h </w:instrText>
-            </w:r>
-            <w:r>
-              <w:rPr>
-                <w:rFonts w:asciiTheme="minorHAnsi" w:hAnsiTheme="minorHAnsi" w:cstheme="minorHAnsi"/>
-                <w:noProof/>
-                <w:webHidden/>
-              </w:rPr>
-            </w:r>
-            <w:r>
-              <w:rPr>
-                <w:rFonts w:asciiTheme="minorHAnsi" w:hAnsiTheme="minorHAnsi" w:cstheme="minorHAnsi"/>
-                <w:noProof/>
-                <w:webHidden/>
+                <w:szCs w:val="20"/>
+              </w:rPr>
+              <w:instrText xml:space="preserve"> PAGEREF _Toc137035446 \h </w:instrText>
+            </w:r>
+            <w:r>
+              <w:rPr>
+                <w:rFonts w:asciiTheme="minorHAnsi" w:hAnsiTheme="minorHAnsi" w:cstheme="minorHAnsi"/>
+                <w:noProof/>
+                <w:webHidden/>
+                <w:szCs w:val="20"/>
+              </w:rPr>
+            </w:r>
+            <w:r>
+              <w:rPr>
+                <w:rFonts w:asciiTheme="minorHAnsi" w:hAnsiTheme="minorHAnsi" w:cstheme="minorHAnsi"/>
+                <w:noProof/>
+                <w:webHidden/>
+                <w:szCs w:val="20"/>
               </w:rPr>
               <w:fldChar w:fldCharType="separate"/>
             </w:r>
@@ -2492,6 +2641,7 @@
                 <w:rFonts w:asciiTheme="minorHAnsi" w:hAnsiTheme="minorHAnsi" w:cstheme="minorHAnsi"/>
                 <w:noProof/>
                 <w:webHidden/>
+                <w:szCs w:val="20"/>
               </w:rPr>
               <w:t>4</w:t>
             </w:r>
@@ -2500,6 +2650,7 @@
                 <w:rFonts w:asciiTheme="minorHAnsi" w:hAnsiTheme="minorHAnsi" w:cstheme="minorHAnsi"/>
                 <w:noProof/>
                 <w:webHidden/>
+                <w:szCs w:val="20"/>
               </w:rPr>
               <w:fldChar w:fldCharType="end"/>
             </w:r>
@@ -2516,18 +2667,18 @@
               <w:rFonts w:asciiTheme="minorHAnsi" w:eastAsiaTheme="minorEastAsia" w:hAnsiTheme="minorHAnsi" w:cstheme="minorHAnsi"/>
               <w:noProof/>
               <w:color w:val="auto"/>
-              <w:sz w:val="24"/>
-              <w:szCs w:val="24"/>
+              <w:szCs w:val="20"/>
               <w:lang w:val="en-RS" w:eastAsia="en-GB"/>
             </w:rPr>
           </w:pPr>
-          <w:hyperlink w:anchor="_Toc132752167" w:history="1">
+          <w:hyperlink w:anchor="_Toc137035447" w:history="1">
             <w:r>
               <w:rPr>
                 <w:rStyle w:val="Hyperlink"/>
                 <w:rFonts w:asciiTheme="minorHAnsi" w:eastAsia="Calibri" w:hAnsiTheme="minorHAnsi" w:cstheme="minorHAnsi"/>
                 <w:iCs/>
                 <w:noProof/>
+                <w:szCs w:val="20"/>
                 <w:lang w:val="sr-Latn-RS"/>
               </w:rPr>
               <w:t>2.2.3</w:t>
@@ -2537,8 +2688,7 @@
                 <w:rFonts w:asciiTheme="minorHAnsi" w:eastAsiaTheme="minorEastAsia" w:hAnsiTheme="minorHAnsi" w:cstheme="minorHAnsi"/>
                 <w:noProof/>
                 <w:color w:val="auto"/>
-                <w:sz w:val="24"/>
-                <w:szCs w:val="24"/>
+                <w:szCs w:val="20"/>
                 <w:lang w:val="en-RS" w:eastAsia="en-GB"/>
               </w:rPr>
               <w:tab/>
@@ -2548,24 +2698,17 @@
                 <w:rStyle w:val="Hyperlink"/>
                 <w:rFonts w:asciiTheme="minorHAnsi" w:eastAsia="Calibri" w:hAnsiTheme="minorHAnsi" w:cstheme="minorHAnsi"/>
                 <w:noProof/>
-              </w:rPr>
-              <w:t xml:space="preserve">Korisnik </w:t>
-            </w:r>
-            <w:r>
-              <w:rPr>
-                <w:rStyle w:val="Hyperlink"/>
-                <w:rFonts w:asciiTheme="minorHAnsi" w:eastAsia="Calibri" w:hAnsiTheme="minorHAnsi" w:cstheme="minorHAnsi"/>
-                <w:iCs/>
-                <w:noProof/>
+                <w:szCs w:val="20"/>
                 <w:lang w:val="sr-Latn-RS"/>
               </w:rPr>
-              <w:t>odustaje od ostavljanja recenzije</w:t>
-            </w:r>
-            <w:r>
-              <w:rPr>
-                <w:rFonts w:asciiTheme="minorHAnsi" w:hAnsiTheme="minorHAnsi" w:cstheme="minorHAnsi"/>
-                <w:noProof/>
-                <w:webHidden/>
+              <w:t>Korisnik pokušava da ostavi recenziju na stranici na kojoj je već ostavio recenziju</w:t>
+            </w:r>
+            <w:r>
+              <w:rPr>
+                <w:rFonts w:asciiTheme="minorHAnsi" w:hAnsiTheme="minorHAnsi" w:cstheme="minorHAnsi"/>
+                <w:noProof/>
+                <w:webHidden/>
+                <w:szCs w:val="20"/>
               </w:rPr>
               <w:tab/>
             </w:r>
@@ -2574,6 +2717,7 @@
                 <w:rFonts w:asciiTheme="minorHAnsi" w:hAnsiTheme="minorHAnsi" w:cstheme="minorHAnsi"/>
                 <w:noProof/>
                 <w:webHidden/>
+                <w:szCs w:val="20"/>
               </w:rPr>
               <w:fldChar w:fldCharType="begin"/>
             </w:r>
@@ -2582,21 +2726,24 @@
                 <w:rFonts w:asciiTheme="minorHAnsi" w:hAnsiTheme="minorHAnsi" w:cstheme="minorHAnsi"/>
                 <w:noProof/>
                 <w:webHidden/>
-              </w:rPr>
-              <w:instrText xml:space="preserve"> PAGEREF _Toc132752167 \h </w:instrText>
-            </w:r>
-            <w:r>
-              <w:rPr>
-                <w:rFonts w:asciiTheme="minorHAnsi" w:hAnsiTheme="minorHAnsi" w:cstheme="minorHAnsi"/>
-                <w:noProof/>
-                <w:webHidden/>
-              </w:rPr>
-            </w:r>
-            <w:r>
-              <w:rPr>
-                <w:rFonts w:asciiTheme="minorHAnsi" w:hAnsiTheme="minorHAnsi" w:cstheme="minorHAnsi"/>
-                <w:noProof/>
-                <w:webHidden/>
+                <w:szCs w:val="20"/>
+              </w:rPr>
+              <w:instrText xml:space="preserve"> PAGEREF _Toc137035447 \h </w:instrText>
+            </w:r>
+            <w:r>
+              <w:rPr>
+                <w:rFonts w:asciiTheme="minorHAnsi" w:hAnsiTheme="minorHAnsi" w:cstheme="minorHAnsi"/>
+                <w:noProof/>
+                <w:webHidden/>
+                <w:szCs w:val="20"/>
+              </w:rPr>
+            </w:r>
+            <w:r>
+              <w:rPr>
+                <w:rFonts w:asciiTheme="minorHAnsi" w:hAnsiTheme="minorHAnsi" w:cstheme="minorHAnsi"/>
+                <w:noProof/>
+                <w:webHidden/>
+                <w:szCs w:val="20"/>
               </w:rPr>
               <w:fldChar w:fldCharType="separate"/>
             </w:r>
@@ -2605,6 +2752,7 @@
                 <w:rFonts w:asciiTheme="minorHAnsi" w:hAnsiTheme="minorHAnsi" w:cstheme="minorHAnsi"/>
                 <w:noProof/>
                 <w:webHidden/>
+                <w:szCs w:val="20"/>
               </w:rPr>
               <w:t>4</w:t>
             </w:r>
@@ -2613,6 +2761,7 @@
                 <w:rFonts w:asciiTheme="minorHAnsi" w:hAnsiTheme="minorHAnsi" w:cstheme="minorHAnsi"/>
                 <w:noProof/>
                 <w:webHidden/>
+                <w:szCs w:val="20"/>
               </w:rPr>
               <w:fldChar w:fldCharType="end"/>
             </w:r>
@@ -2629,18 +2778,18 @@
               <w:rFonts w:asciiTheme="minorHAnsi" w:eastAsiaTheme="minorEastAsia" w:hAnsiTheme="minorHAnsi" w:cstheme="minorHAnsi"/>
               <w:noProof/>
               <w:color w:val="auto"/>
-              <w:sz w:val="24"/>
-              <w:szCs w:val="24"/>
+              <w:szCs w:val="20"/>
               <w:lang w:val="en-RS" w:eastAsia="en-GB"/>
             </w:rPr>
           </w:pPr>
-          <w:hyperlink w:anchor="_Toc132752168" w:history="1">
+          <w:hyperlink w:anchor="_Toc137035448" w:history="1">
             <w:r>
               <w:rPr>
                 <w:rStyle w:val="Hyperlink"/>
                 <w:rFonts w:asciiTheme="minorHAnsi" w:eastAsia="Calibri" w:hAnsiTheme="minorHAnsi" w:cstheme="minorHAnsi"/>
                 <w:iCs/>
                 <w:noProof/>
+                <w:szCs w:val="20"/>
                 <w:lang w:val="sr-Latn-RS"/>
               </w:rPr>
               <w:t>2.2.4</w:t>
@@ -2650,8 +2799,7 @@
                 <w:rFonts w:asciiTheme="minorHAnsi" w:eastAsiaTheme="minorEastAsia" w:hAnsiTheme="minorHAnsi" w:cstheme="minorHAnsi"/>
                 <w:noProof/>
                 <w:color w:val="auto"/>
-                <w:sz w:val="24"/>
-                <w:szCs w:val="24"/>
+                <w:szCs w:val="20"/>
                 <w:lang w:val="en-RS" w:eastAsia="en-GB"/>
               </w:rPr>
               <w:tab/>
@@ -2661,9 +2809,9 @@
                 <w:rStyle w:val="Hyperlink"/>
                 <w:rFonts w:asciiTheme="minorHAnsi" w:eastAsia="Calibri" w:hAnsiTheme="minorHAnsi" w:cstheme="minorHAnsi"/>
                 <w:noProof/>
-                <w:lang w:val="sr-Latn-RS"/>
-              </w:rPr>
-              <w:t>Korisnik</w:t>
+                <w:szCs w:val="20"/>
+              </w:rPr>
+              <w:t xml:space="preserve">Korisnik </w:t>
             </w:r>
             <w:r>
               <w:rPr>
@@ -2671,18 +2819,121 @@
                 <w:rFonts w:asciiTheme="minorHAnsi" w:eastAsia="Calibri" w:hAnsiTheme="minorHAnsi" w:cstheme="minorHAnsi"/>
                 <w:iCs/>
                 <w:noProof/>
+                <w:szCs w:val="20"/>
                 <w:lang w:val="sr-Latn-RS"/>
               </w:rPr>
-              <w:t xml:space="preserve"> ne</w:t>
-            </w:r>
+              <w:t>odustaje od ostavljanja recenzije</w:t>
+            </w:r>
+            <w:r>
+              <w:rPr>
+                <w:rFonts w:asciiTheme="minorHAnsi" w:hAnsiTheme="minorHAnsi" w:cstheme="minorHAnsi"/>
+                <w:noProof/>
+                <w:webHidden/>
+                <w:szCs w:val="20"/>
+              </w:rPr>
+              <w:tab/>
+            </w:r>
+            <w:r>
+              <w:rPr>
+                <w:rFonts w:asciiTheme="minorHAnsi" w:hAnsiTheme="minorHAnsi" w:cstheme="minorHAnsi"/>
+                <w:noProof/>
+                <w:webHidden/>
+                <w:szCs w:val="20"/>
+              </w:rPr>
+              <w:fldChar w:fldCharType="begin"/>
+            </w:r>
+            <w:r>
+              <w:rPr>
+                <w:rFonts w:asciiTheme="minorHAnsi" w:hAnsiTheme="minorHAnsi" w:cstheme="minorHAnsi"/>
+                <w:noProof/>
+                <w:webHidden/>
+                <w:szCs w:val="20"/>
+              </w:rPr>
+              <w:instrText xml:space="preserve"> PAGEREF _Toc137035448 \h </w:instrText>
+            </w:r>
+            <w:r>
+              <w:rPr>
+                <w:rFonts w:asciiTheme="minorHAnsi" w:hAnsiTheme="minorHAnsi" w:cstheme="minorHAnsi"/>
+                <w:noProof/>
+                <w:webHidden/>
+                <w:szCs w:val="20"/>
+              </w:rPr>
+            </w:r>
+            <w:r>
+              <w:rPr>
+                <w:rFonts w:asciiTheme="minorHAnsi" w:hAnsiTheme="minorHAnsi" w:cstheme="minorHAnsi"/>
+                <w:noProof/>
+                <w:webHidden/>
+                <w:szCs w:val="20"/>
+              </w:rPr>
+              <w:fldChar w:fldCharType="separate"/>
+            </w:r>
+            <w:r>
+              <w:rPr>
+                <w:rFonts w:asciiTheme="minorHAnsi" w:hAnsiTheme="minorHAnsi" w:cstheme="minorHAnsi"/>
+                <w:noProof/>
+                <w:webHidden/>
+                <w:szCs w:val="20"/>
+              </w:rPr>
+              <w:t>5</w:t>
+            </w:r>
+            <w:r>
+              <w:rPr>
+                <w:rFonts w:asciiTheme="minorHAnsi" w:hAnsiTheme="minorHAnsi" w:cstheme="minorHAnsi"/>
+                <w:noProof/>
+                <w:webHidden/>
+                <w:szCs w:val="20"/>
+              </w:rPr>
+              <w:fldChar w:fldCharType="end"/>
+            </w:r>
+          </w:hyperlink>
+        </w:p>
+        <w:p>
+          <w:pPr>
+            <w:pStyle w:val="TOC3"/>
+            <w:tabs>
+              <w:tab w:val="left" w:pos="1680"/>
+              <w:tab w:val="right" w:pos="10456"/>
+            </w:tabs>
+            <w:rPr>
+              <w:rFonts w:asciiTheme="minorHAnsi" w:eastAsiaTheme="minorEastAsia" w:hAnsiTheme="minorHAnsi" w:cstheme="minorHAnsi"/>
+              <w:noProof/>
+              <w:color w:val="auto"/>
+              <w:szCs w:val="20"/>
+              <w:lang w:val="en-RS" w:eastAsia="en-GB"/>
+            </w:rPr>
+          </w:pPr>
+          <w:hyperlink w:anchor="_Toc137035449" w:history="1">
             <w:r>
               <w:rPr>
                 <w:rStyle w:val="Hyperlink"/>
                 <w:rFonts w:asciiTheme="minorHAnsi" w:eastAsia="Calibri" w:hAnsiTheme="minorHAnsi" w:cstheme="minorHAnsi"/>
                 <w:iCs/>
                 <w:noProof/>
-              </w:rPr>
-              <w:t>uspešno</w:t>
+                <w:szCs w:val="20"/>
+                <w:lang w:val="sr-Latn-RS"/>
+              </w:rPr>
+              <w:t>2.2.5</w:t>
+            </w:r>
+            <w:r>
+              <w:rPr>
+                <w:rFonts w:asciiTheme="minorHAnsi" w:eastAsiaTheme="minorEastAsia" w:hAnsiTheme="minorHAnsi" w:cstheme="minorHAnsi"/>
+                <w:noProof/>
+                <w:color w:val="auto"/>
+                <w:szCs w:val="20"/>
+                <w:lang w:val="en-RS" w:eastAsia="en-GB"/>
+              </w:rPr>
+              <w:tab/>
+            </w:r>
+            <w:r>
+              <w:rPr>
+                <w:rStyle w:val="Hyperlink"/>
+                <w:rFonts w:asciiTheme="minorHAnsi" w:eastAsia="Calibri" w:hAnsiTheme="minorHAnsi" w:cstheme="minorHAnsi"/>
+                <w:noProof/>
+                <w:szCs w:val="20"/>
+                <w:lang w:val="sr-Latn-RS"/>
+              </w:rPr>
+              <w:t>Korisnik</w:t>
             </w:r>
             <w:r>
               <w:rPr>
@@ -2690,8 +2941,30 @@
                 <w:rFonts w:asciiTheme="minorHAnsi" w:eastAsia="Calibri" w:hAnsiTheme="minorHAnsi" w:cstheme="minorHAnsi"/>
                 <w:iCs/>
                 <w:noProof/>
+                <w:szCs w:val="20"/>
                 <w:lang w:val="sr-Latn-RS"/>
               </w:rPr>
+              <w:t xml:space="preserve"> ne</w:t>
+            </w:r>
+            <w:r>
+              <w:rPr>
+                <w:rStyle w:val="Hyperlink"/>
+                <w:rFonts w:asciiTheme="minorHAnsi" w:eastAsia="Calibri" w:hAnsiTheme="minorHAnsi" w:cstheme="minorHAnsi"/>
+                <w:iCs/>
+                <w:noProof/>
+                <w:szCs w:val="20"/>
+              </w:rPr>
+              <w:t>uspešno</w:t>
+            </w:r>
+            <w:r>
+              <w:rPr>
+                <w:rStyle w:val="Hyperlink"/>
+                <w:rFonts w:asciiTheme="minorHAnsi" w:eastAsia="Calibri" w:hAnsiTheme="minorHAnsi" w:cstheme="minorHAnsi"/>
+                <w:iCs/>
+                <w:noProof/>
+                <w:szCs w:val="20"/>
+                <w:lang w:val="sr-Latn-RS"/>
+              </w:rPr>
               <w:t xml:space="preserve"> ostavlja recenziju zbog nepopunjene forme</w:t>
             </w:r>
             <w:r>
@@ -2699,6 +2972,7 @@
                 <w:rFonts w:asciiTheme="minorHAnsi" w:hAnsiTheme="minorHAnsi" w:cstheme="minorHAnsi"/>
                 <w:noProof/>
                 <w:webHidden/>
+                <w:szCs w:val="20"/>
               </w:rPr>
               <w:tab/>
             </w:r>
@@ -2707,6 +2981,7 @@
                 <w:rFonts w:asciiTheme="minorHAnsi" w:hAnsiTheme="minorHAnsi" w:cstheme="minorHAnsi"/>
                 <w:noProof/>
                 <w:webHidden/>
+                <w:szCs w:val="20"/>
               </w:rPr>
               <w:fldChar w:fldCharType="begin"/>
             </w:r>
@@ -2715,21 +2990,24 @@
                 <w:rFonts w:asciiTheme="minorHAnsi" w:hAnsiTheme="minorHAnsi" w:cstheme="minorHAnsi"/>
                 <w:noProof/>
                 <w:webHidden/>
-              </w:rPr>
-              <w:instrText xml:space="preserve"> PAGEREF _Toc132752168 \h </w:instrText>
-            </w:r>
-            <w:r>
-              <w:rPr>
-                <w:rFonts w:asciiTheme="minorHAnsi" w:hAnsiTheme="minorHAnsi" w:cstheme="minorHAnsi"/>
-                <w:noProof/>
-                <w:webHidden/>
-              </w:rPr>
-            </w:r>
-            <w:r>
-              <w:rPr>
-                <w:rFonts w:asciiTheme="minorHAnsi" w:hAnsiTheme="minorHAnsi" w:cstheme="minorHAnsi"/>
-                <w:noProof/>
-                <w:webHidden/>
+                <w:szCs w:val="20"/>
+              </w:rPr>
+              <w:instrText xml:space="preserve"> PAGEREF _Toc137035449 \h </w:instrText>
+            </w:r>
+            <w:r>
+              <w:rPr>
+                <w:rFonts w:asciiTheme="minorHAnsi" w:hAnsiTheme="minorHAnsi" w:cstheme="minorHAnsi"/>
+                <w:noProof/>
+                <w:webHidden/>
+                <w:szCs w:val="20"/>
+              </w:rPr>
+            </w:r>
+            <w:r>
+              <w:rPr>
+                <w:rFonts w:asciiTheme="minorHAnsi" w:hAnsiTheme="minorHAnsi" w:cstheme="minorHAnsi"/>
+                <w:noProof/>
+                <w:webHidden/>
+                <w:szCs w:val="20"/>
               </w:rPr>
               <w:fldChar w:fldCharType="separate"/>
             </w:r>
@@ -2738,14 +3016,16 @@
                 <w:rFonts w:asciiTheme="minorHAnsi" w:hAnsiTheme="minorHAnsi" w:cstheme="minorHAnsi"/>
                 <w:noProof/>
                 <w:webHidden/>
-              </w:rPr>
-              <w:t>4</w:t>
-            </w:r>
-            <w:r>
-              <w:rPr>
-                <w:rFonts w:asciiTheme="minorHAnsi" w:hAnsiTheme="minorHAnsi" w:cstheme="minorHAnsi"/>
-                <w:noProof/>
-                <w:webHidden/>
+                <w:szCs w:val="20"/>
+              </w:rPr>
+              <w:t>5</w:t>
+            </w:r>
+            <w:r>
+              <w:rPr>
+                <w:rFonts w:asciiTheme="minorHAnsi" w:hAnsiTheme="minorHAnsi" w:cstheme="minorHAnsi"/>
+                <w:noProof/>
+                <w:webHidden/>
+                <w:szCs w:val="20"/>
               </w:rPr>
               <w:fldChar w:fldCharType="end"/>
             </w:r>
@@ -2762,18 +3042,18 @@
               <w:rFonts w:asciiTheme="minorHAnsi" w:eastAsiaTheme="minorEastAsia" w:hAnsiTheme="minorHAnsi" w:cstheme="minorHAnsi"/>
               <w:noProof/>
               <w:color w:val="auto"/>
-              <w:sz w:val="24"/>
-              <w:szCs w:val="24"/>
+              <w:szCs w:val="20"/>
               <w:lang w:val="en-RS" w:eastAsia="en-GB"/>
             </w:rPr>
           </w:pPr>
-          <w:hyperlink w:anchor="_Toc132752169" w:history="1">
+          <w:hyperlink w:anchor="_Toc137035450" w:history="1">
             <w:r>
               <w:rPr>
                 <w:rStyle w:val="Hyperlink"/>
                 <w:rFonts w:asciiTheme="minorHAnsi" w:eastAsia="Calibri" w:hAnsiTheme="minorHAnsi" w:cstheme="minorHAnsi"/>
                 <w:bCs/>
                 <w:noProof/>
+                <w:szCs w:val="20"/>
               </w:rPr>
               <w:t>2.3</w:t>
             </w:r>
@@ -2782,8 +3062,7 @@
                 <w:rFonts w:asciiTheme="minorHAnsi" w:eastAsiaTheme="minorEastAsia" w:hAnsiTheme="minorHAnsi" w:cstheme="minorHAnsi"/>
                 <w:noProof/>
                 <w:color w:val="auto"/>
-                <w:sz w:val="24"/>
-                <w:szCs w:val="24"/>
+                <w:szCs w:val="20"/>
                 <w:lang w:val="en-RS" w:eastAsia="en-GB"/>
               </w:rPr>
               <w:tab/>
@@ -2793,6 +3072,7 @@
                 <w:rStyle w:val="Hyperlink"/>
                 <w:rFonts w:asciiTheme="minorHAnsi" w:eastAsia="Calibri" w:hAnsiTheme="minorHAnsi" w:cstheme="minorHAnsi"/>
                 <w:noProof/>
+                <w:szCs w:val="20"/>
               </w:rPr>
               <w:t>Posebni zahtevi</w:t>
             </w:r>
@@ -2801,6 +3081,7 @@
                 <w:rFonts w:asciiTheme="minorHAnsi" w:hAnsiTheme="minorHAnsi" w:cstheme="minorHAnsi"/>
                 <w:noProof/>
                 <w:webHidden/>
+                <w:szCs w:val="20"/>
               </w:rPr>
               <w:tab/>
             </w:r>
@@ -2809,6 +3090,7 @@
                 <w:rFonts w:asciiTheme="minorHAnsi" w:hAnsiTheme="minorHAnsi" w:cstheme="minorHAnsi"/>
                 <w:noProof/>
                 <w:webHidden/>
+                <w:szCs w:val="20"/>
               </w:rPr>
               <w:fldChar w:fldCharType="begin"/>
             </w:r>
@@ -2817,21 +3099,24 @@
                 <w:rFonts w:asciiTheme="minorHAnsi" w:hAnsiTheme="minorHAnsi" w:cstheme="minorHAnsi"/>
                 <w:noProof/>
                 <w:webHidden/>
-              </w:rPr>
-              <w:instrText xml:space="preserve"> PAGEREF _Toc132752169 \h </w:instrText>
-            </w:r>
-            <w:r>
-              <w:rPr>
-                <w:rFonts w:asciiTheme="minorHAnsi" w:hAnsiTheme="minorHAnsi" w:cstheme="minorHAnsi"/>
-                <w:noProof/>
-                <w:webHidden/>
-              </w:rPr>
-            </w:r>
-            <w:r>
-              <w:rPr>
-                <w:rFonts w:asciiTheme="minorHAnsi" w:hAnsiTheme="minorHAnsi" w:cstheme="minorHAnsi"/>
-                <w:noProof/>
-                <w:webHidden/>
+                <w:szCs w:val="20"/>
+              </w:rPr>
+              <w:instrText xml:space="preserve"> PAGEREF _Toc137035450 \h </w:instrText>
+            </w:r>
+            <w:r>
+              <w:rPr>
+                <w:rFonts w:asciiTheme="minorHAnsi" w:hAnsiTheme="minorHAnsi" w:cstheme="minorHAnsi"/>
+                <w:noProof/>
+                <w:webHidden/>
+                <w:szCs w:val="20"/>
+              </w:rPr>
+            </w:r>
+            <w:r>
+              <w:rPr>
+                <w:rFonts w:asciiTheme="minorHAnsi" w:hAnsiTheme="minorHAnsi" w:cstheme="minorHAnsi"/>
+                <w:noProof/>
+                <w:webHidden/>
+                <w:szCs w:val="20"/>
               </w:rPr>
               <w:fldChar w:fldCharType="separate"/>
             </w:r>
@@ -2840,6 +3125,7 @@
                 <w:rFonts w:asciiTheme="minorHAnsi" w:hAnsiTheme="minorHAnsi" w:cstheme="minorHAnsi"/>
                 <w:noProof/>
                 <w:webHidden/>
+                <w:szCs w:val="20"/>
               </w:rPr>
               <w:t>5</w:t>
             </w:r>
@@ -2848,6 +3134,7 @@
                 <w:rFonts w:asciiTheme="minorHAnsi" w:hAnsiTheme="minorHAnsi" w:cstheme="minorHAnsi"/>
                 <w:noProof/>
                 <w:webHidden/>
+                <w:szCs w:val="20"/>
               </w:rPr>
               <w:fldChar w:fldCharType="end"/>
             </w:r>
@@ -2864,18 +3151,18 @@
               <w:rFonts w:asciiTheme="minorHAnsi" w:eastAsiaTheme="minorEastAsia" w:hAnsiTheme="minorHAnsi" w:cstheme="minorHAnsi"/>
               <w:noProof/>
               <w:color w:val="auto"/>
-              <w:sz w:val="24"/>
-              <w:szCs w:val="24"/>
+              <w:szCs w:val="20"/>
               <w:lang w:val="en-RS" w:eastAsia="en-GB"/>
             </w:rPr>
           </w:pPr>
-          <w:hyperlink w:anchor="_Toc132752170" w:history="1">
+          <w:hyperlink w:anchor="_Toc137035451" w:history="1">
             <w:r>
               <w:rPr>
                 <w:rStyle w:val="Hyperlink"/>
                 <w:rFonts w:asciiTheme="minorHAnsi" w:eastAsia="Calibri" w:hAnsiTheme="minorHAnsi" w:cstheme="minorHAnsi"/>
                 <w:bCs/>
                 <w:noProof/>
+                <w:szCs w:val="20"/>
               </w:rPr>
               <w:t>2.4</w:t>
             </w:r>
@@ -2884,8 +3171,7 @@
                 <w:rFonts w:asciiTheme="minorHAnsi" w:eastAsiaTheme="minorEastAsia" w:hAnsiTheme="minorHAnsi" w:cstheme="minorHAnsi"/>
                 <w:noProof/>
                 <w:color w:val="auto"/>
-                <w:sz w:val="24"/>
-                <w:szCs w:val="24"/>
+                <w:szCs w:val="20"/>
                 <w:lang w:val="en-RS" w:eastAsia="en-GB"/>
               </w:rPr>
               <w:tab/>
@@ -2895,6 +3181,7 @@
                 <w:rStyle w:val="Hyperlink"/>
                 <w:rFonts w:asciiTheme="minorHAnsi" w:eastAsia="Calibri" w:hAnsiTheme="minorHAnsi" w:cstheme="minorHAnsi"/>
                 <w:noProof/>
+                <w:szCs w:val="20"/>
               </w:rPr>
               <w:t>Preduslovi</w:t>
             </w:r>
@@ -2903,6 +3190,7 @@
                 <w:rFonts w:asciiTheme="minorHAnsi" w:hAnsiTheme="minorHAnsi" w:cstheme="minorHAnsi"/>
                 <w:noProof/>
                 <w:webHidden/>
+                <w:szCs w:val="20"/>
               </w:rPr>
               <w:tab/>
             </w:r>
@@ -2911,6 +3199,7 @@
                 <w:rFonts w:asciiTheme="minorHAnsi" w:hAnsiTheme="minorHAnsi" w:cstheme="minorHAnsi"/>
                 <w:noProof/>
                 <w:webHidden/>
+                <w:szCs w:val="20"/>
               </w:rPr>
               <w:fldChar w:fldCharType="begin"/>
             </w:r>
@@ -2919,21 +3208,24 @@
                 <w:rFonts w:asciiTheme="minorHAnsi" w:hAnsiTheme="minorHAnsi" w:cstheme="minorHAnsi"/>
                 <w:noProof/>
                 <w:webHidden/>
-              </w:rPr>
-              <w:instrText xml:space="preserve"> PAGEREF _Toc132752170 \h </w:instrText>
-            </w:r>
-            <w:r>
-              <w:rPr>
-                <w:rFonts w:asciiTheme="minorHAnsi" w:hAnsiTheme="minorHAnsi" w:cstheme="minorHAnsi"/>
-                <w:noProof/>
-                <w:webHidden/>
-              </w:rPr>
-            </w:r>
-            <w:r>
-              <w:rPr>
-                <w:rFonts w:asciiTheme="minorHAnsi" w:hAnsiTheme="minorHAnsi" w:cstheme="minorHAnsi"/>
-                <w:noProof/>
-                <w:webHidden/>
+                <w:szCs w:val="20"/>
+              </w:rPr>
+              <w:instrText xml:space="preserve"> PAGEREF _Toc137035451 \h </w:instrText>
+            </w:r>
+            <w:r>
+              <w:rPr>
+                <w:rFonts w:asciiTheme="minorHAnsi" w:hAnsiTheme="minorHAnsi" w:cstheme="minorHAnsi"/>
+                <w:noProof/>
+                <w:webHidden/>
+                <w:szCs w:val="20"/>
+              </w:rPr>
+            </w:r>
+            <w:r>
+              <w:rPr>
+                <w:rFonts w:asciiTheme="minorHAnsi" w:hAnsiTheme="minorHAnsi" w:cstheme="minorHAnsi"/>
+                <w:noProof/>
+                <w:webHidden/>
+                <w:szCs w:val="20"/>
               </w:rPr>
               <w:fldChar w:fldCharType="separate"/>
             </w:r>
@@ -2942,6 +3234,7 @@
                 <w:rFonts w:asciiTheme="minorHAnsi" w:hAnsiTheme="minorHAnsi" w:cstheme="minorHAnsi"/>
                 <w:noProof/>
                 <w:webHidden/>
+                <w:szCs w:val="20"/>
               </w:rPr>
               <w:t>5</w:t>
             </w:r>
@@ -2950,6 +3243,7 @@
                 <w:rFonts w:asciiTheme="minorHAnsi" w:hAnsiTheme="minorHAnsi" w:cstheme="minorHAnsi"/>
                 <w:noProof/>
                 <w:webHidden/>
+                <w:szCs w:val="20"/>
               </w:rPr>
               <w:fldChar w:fldCharType="end"/>
             </w:r>
@@ -2966,18 +3260,18 @@
               <w:rFonts w:asciiTheme="minorHAnsi" w:eastAsiaTheme="minorEastAsia" w:hAnsiTheme="minorHAnsi" w:cstheme="minorHAnsi"/>
               <w:noProof/>
               <w:color w:val="auto"/>
-              <w:sz w:val="24"/>
-              <w:szCs w:val="24"/>
+              <w:szCs w:val="20"/>
               <w:lang w:val="en-RS" w:eastAsia="en-GB"/>
             </w:rPr>
           </w:pPr>
-          <w:hyperlink w:anchor="_Toc132752171" w:history="1">
+          <w:hyperlink w:anchor="_Toc137035452" w:history="1">
             <w:r>
               <w:rPr>
                 <w:rStyle w:val="Hyperlink"/>
                 <w:rFonts w:asciiTheme="minorHAnsi" w:eastAsia="Calibri" w:hAnsiTheme="minorHAnsi" w:cstheme="minorHAnsi"/>
                 <w:bCs/>
                 <w:noProof/>
+                <w:szCs w:val="20"/>
               </w:rPr>
               <w:t>2.5</w:t>
             </w:r>
@@ -2986,8 +3280,7 @@
                 <w:rFonts w:asciiTheme="minorHAnsi" w:eastAsiaTheme="minorEastAsia" w:hAnsiTheme="minorHAnsi" w:cstheme="minorHAnsi"/>
                 <w:noProof/>
                 <w:color w:val="auto"/>
-                <w:sz w:val="24"/>
-                <w:szCs w:val="24"/>
+                <w:szCs w:val="20"/>
                 <w:lang w:val="en-RS" w:eastAsia="en-GB"/>
               </w:rPr>
               <w:tab/>
@@ -2997,6 +3290,7 @@
                 <w:rStyle w:val="Hyperlink"/>
                 <w:rFonts w:asciiTheme="minorHAnsi" w:eastAsia="Calibri" w:hAnsiTheme="minorHAnsi" w:cstheme="minorHAnsi"/>
                 <w:noProof/>
+                <w:szCs w:val="20"/>
               </w:rPr>
               <w:t>Posledice</w:t>
             </w:r>
@@ -3005,6 +3299,7 @@
                 <w:rFonts w:asciiTheme="minorHAnsi" w:hAnsiTheme="minorHAnsi" w:cstheme="minorHAnsi"/>
                 <w:noProof/>
                 <w:webHidden/>
+                <w:szCs w:val="20"/>
               </w:rPr>
               <w:tab/>
             </w:r>
@@ -3013,6 +3308,7 @@
                 <w:rFonts w:asciiTheme="minorHAnsi" w:hAnsiTheme="minorHAnsi" w:cstheme="minorHAnsi"/>
                 <w:noProof/>
                 <w:webHidden/>
+                <w:szCs w:val="20"/>
               </w:rPr>
               <w:fldChar w:fldCharType="begin"/>
             </w:r>
@@ -3021,21 +3317,24 @@
                 <w:rFonts w:asciiTheme="minorHAnsi" w:hAnsiTheme="minorHAnsi" w:cstheme="minorHAnsi"/>
                 <w:noProof/>
                 <w:webHidden/>
-              </w:rPr>
-              <w:instrText xml:space="preserve"> PAGEREF _Toc132752171 \h </w:instrText>
-            </w:r>
-            <w:r>
-              <w:rPr>
-                <w:rFonts w:asciiTheme="minorHAnsi" w:hAnsiTheme="minorHAnsi" w:cstheme="minorHAnsi"/>
-                <w:noProof/>
-                <w:webHidden/>
-              </w:rPr>
-            </w:r>
-            <w:r>
-              <w:rPr>
-                <w:rFonts w:asciiTheme="minorHAnsi" w:hAnsiTheme="minorHAnsi" w:cstheme="minorHAnsi"/>
-                <w:noProof/>
-                <w:webHidden/>
+                <w:szCs w:val="20"/>
+              </w:rPr>
+              <w:instrText xml:space="preserve"> PAGEREF _Toc137035452 \h </w:instrText>
+            </w:r>
+            <w:r>
+              <w:rPr>
+                <w:rFonts w:asciiTheme="minorHAnsi" w:hAnsiTheme="minorHAnsi" w:cstheme="minorHAnsi"/>
+                <w:noProof/>
+                <w:webHidden/>
+                <w:szCs w:val="20"/>
+              </w:rPr>
+            </w:r>
+            <w:r>
+              <w:rPr>
+                <w:rFonts w:asciiTheme="minorHAnsi" w:hAnsiTheme="minorHAnsi" w:cstheme="minorHAnsi"/>
+                <w:noProof/>
+                <w:webHidden/>
+                <w:szCs w:val="20"/>
               </w:rPr>
               <w:fldChar w:fldCharType="separate"/>
             </w:r>
@@ -3044,6 +3343,7 @@
                 <w:rFonts w:asciiTheme="minorHAnsi" w:hAnsiTheme="minorHAnsi" w:cstheme="minorHAnsi"/>
                 <w:noProof/>
                 <w:webHidden/>
+                <w:szCs w:val="20"/>
               </w:rPr>
               <w:t>5</w:t>
             </w:r>
@@ -3052,6 +3352,7 @@
                 <w:rFonts w:asciiTheme="minorHAnsi" w:hAnsiTheme="minorHAnsi" w:cstheme="minorHAnsi"/>
                 <w:noProof/>
                 <w:webHidden/>
+                <w:szCs w:val="20"/>
               </w:rPr>
               <w:fldChar w:fldCharType="end"/>
             </w:r>
@@ -3092,7 +3393,7 @@
       <w:pPr>
         <w:pStyle w:val="Heading1"/>
       </w:pPr>
-      <w:bookmarkStart w:id="0" w:name="_Toc132752157"/>
+      <w:bookmarkStart w:id="0" w:name="_Toc137035437"/>
       <w:r>
         <w:lastRenderedPageBreak/>
         <w:t>Uvod</w:t>
@@ -3109,7 +3410,7 @@
           <w:rFonts w:asciiTheme="minorHAnsi" w:hAnsiTheme="minorHAnsi" w:cstheme="minorHAnsi"/>
         </w:rPr>
       </w:pPr>
-      <w:bookmarkStart w:id="1" w:name="_Toc132752158"/>
+      <w:bookmarkStart w:id="1" w:name="_Toc137035438"/>
       <w:r>
         <w:rPr>
           <w:rFonts w:asciiTheme="minorHAnsi" w:hAnsiTheme="minorHAnsi" w:cstheme="minorHAnsi"/>
@@ -3385,7 +3686,7 @@
           <w:rFonts w:asciiTheme="minorHAnsi" w:hAnsiTheme="minorHAnsi" w:cstheme="minorHAnsi"/>
         </w:rPr>
       </w:pPr>
-      <w:bookmarkStart w:id="2" w:name="_Toc132752159"/>
+      <w:bookmarkStart w:id="2" w:name="_Toc137035439"/>
       <w:r>
         <w:rPr>
           <w:rFonts w:asciiTheme="minorHAnsi" w:hAnsiTheme="minorHAnsi" w:cstheme="minorHAnsi"/>
@@ -3422,7 +3723,7 @@
           <w:rFonts w:asciiTheme="minorHAnsi" w:hAnsiTheme="minorHAnsi" w:cstheme="minorHAnsi"/>
         </w:rPr>
       </w:pPr>
-      <w:bookmarkStart w:id="3" w:name="_Toc132752160"/>
+      <w:bookmarkStart w:id="3" w:name="_Toc137035440"/>
       <w:r>
         <w:rPr>
           <w:rFonts w:asciiTheme="minorHAnsi" w:hAnsiTheme="minorHAnsi" w:cstheme="minorHAnsi"/>
@@ -3480,7 +3781,7 @@
           <w:rFonts w:asciiTheme="minorHAnsi" w:hAnsiTheme="minorHAnsi" w:cstheme="minorHAnsi"/>
         </w:rPr>
       </w:pPr>
-      <w:bookmarkStart w:id="4" w:name="_Toc132752161"/>
+      <w:bookmarkStart w:id="4" w:name="_Toc137035441"/>
       <w:r>
         <w:rPr>
           <w:rFonts w:asciiTheme="minorHAnsi" w:hAnsiTheme="minorHAnsi" w:cstheme="minorHAnsi"/>
@@ -3913,7 +4214,7 @@
       <w:pPr>
         <w:pStyle w:val="Heading1"/>
       </w:pPr>
-      <w:bookmarkStart w:id="5" w:name="_Toc132752162"/>
+      <w:bookmarkStart w:id="5" w:name="_Toc137035442"/>
       <w:proofErr w:type="spellStart"/>
       <w:r>
         <w:t>Scenario</w:t>
@@ -3975,7 +4276,7 @@
           <w:rFonts w:asciiTheme="minorHAnsi" w:hAnsiTheme="minorHAnsi" w:cstheme="minorHAnsi"/>
         </w:rPr>
       </w:pPr>
-      <w:bookmarkStart w:id="6" w:name="_Toc132752163"/>
+      <w:bookmarkStart w:id="6" w:name="_Toc137035443"/>
       <w:proofErr w:type="spellStart"/>
       <w:r>
         <w:rPr>
@@ -4072,7 +4373,7 @@
           <w:rFonts w:asciiTheme="minorHAnsi" w:hAnsiTheme="minorHAnsi" w:cstheme="minorHAnsi"/>
         </w:rPr>
       </w:pPr>
-      <w:bookmarkStart w:id="7" w:name="_Toc132752164"/>
+      <w:bookmarkStart w:id="7" w:name="_Toc137035444"/>
       <w:proofErr w:type="spellStart"/>
       <w:r>
         <w:rPr>
@@ -4113,7 +4414,7 @@
           <w:rFonts w:asciiTheme="minorHAnsi" w:hAnsiTheme="minorHAnsi" w:cstheme="minorHAnsi"/>
         </w:rPr>
       </w:pPr>
-      <w:bookmarkStart w:id="8" w:name="_Toc132752165"/>
+      <w:bookmarkStart w:id="8" w:name="_Toc137035445"/>
       <w:proofErr w:type="spellStart"/>
       <w:r>
         <w:rPr>
@@ -4359,14 +4660,6 @@
           <w:szCs w:val="20"/>
           <w:lang w:val="sr-Latn-RS"/>
         </w:rPr>
-        <w:t>, kao i na njegovom profilu među ostavljenim recenzijama</w:t>
-      </w:r>
-      <w:r>
-        <w:rPr>
-          <w:rFonts w:eastAsia="Times New Roman"/>
-          <w:szCs w:val="20"/>
-          <w:lang w:val="sr-Latn-RS"/>
-        </w:rPr>
         <w:t>.</w:t>
       </w:r>
     </w:p>
@@ -4377,26 +4670,18 @@
           <w:lang w:val="sr-Latn-RS"/>
         </w:rPr>
       </w:pPr>
-      <w:bookmarkStart w:id="9" w:name="_Toc132752166"/>
-      <w:r>
-        <w:rPr>
-          <w:lang w:val="sr-Latn-RS"/>
-        </w:rPr>
-        <w:t xml:space="preserve">Korisnik </w:t>
-      </w:r>
-      <w:proofErr w:type="spellStart"/>
-      <w:r>
-        <w:rPr>
-          <w:lang w:val="sr-Latn-RS"/>
-        </w:rPr>
-        <w:t>neulogovan</w:t>
-      </w:r>
-      <w:proofErr w:type="spellEnd"/>
-      <w:r>
-        <w:rPr>
-          <w:lang w:val="sr-Latn-RS"/>
-        </w:rPr>
-        <w:t xml:space="preserve"> pokušava da ostavi recenziju</w:t>
+      <w:bookmarkStart w:id="9" w:name="_Toc137035446"/>
+      <w:r>
+        <w:rPr>
+          <w:lang w:val="sr-Latn-RS"/>
+        </w:rPr>
+        <w:t>Korisnik pokušava da ostavi recenziju</w:t>
+      </w:r>
+      <w:r>
+        <w:rPr>
+          <w:lang w:val="sr-Latn-RS"/>
+        </w:rPr>
+        <w:t xml:space="preserve"> na sebe</w:t>
       </w:r>
       <w:bookmarkEnd w:id="9"/>
     </w:p>
@@ -4474,8 +4759,299 @@
           <w:szCs w:val="20"/>
           <w:lang w:val="sr-Latn-RS"/>
         </w:rPr>
-        <w:t xml:space="preserve"> Pojavljuje se poruka: „Morate biti ulogovani da biste mogli da ostavite recenziju.“ Korisnik se nalazi u koraku 2.2.1.1.</w:t>
-      </w:r>
+        <w:t xml:space="preserve"> </w:t>
+      </w:r>
+    </w:p>
+    <w:p>
+      <w:pPr>
+        <w:numPr>
+          <w:ilvl w:val="0"/>
+          <w:numId w:val="18"/>
+        </w:numPr>
+        <w:tabs>
+          <w:tab w:val="left" w:pos="560"/>
+        </w:tabs>
+        <w:ind w:left="562" w:hanging="202"/>
+        <w:rPr>
+          <w:rFonts w:eastAsia="Times New Roman"/>
+          <w:szCs w:val="20"/>
+        </w:rPr>
+      </w:pPr>
+      <w:r>
+        <w:rPr>
+          <w:rFonts w:eastAsia="Times New Roman"/>
+          <w:szCs w:val="20"/>
+          <w:lang w:val="sr-Latn-RS"/>
+        </w:rPr>
+        <w:t>Korisnik popunjava formu.</w:t>
+      </w:r>
+    </w:p>
+    <w:p>
+      <w:pPr>
+        <w:numPr>
+          <w:ilvl w:val="0"/>
+          <w:numId w:val="18"/>
+        </w:numPr>
+        <w:tabs>
+          <w:tab w:val="left" w:pos="560"/>
+        </w:tabs>
+        <w:ind w:left="562" w:hanging="202"/>
+        <w:rPr>
+          <w:lang w:val="en-RS"/>
+        </w:rPr>
+      </w:pPr>
+      <w:r>
+        <w:rPr>
+          <w:rFonts w:eastAsia="Times New Roman"/>
+          <w:szCs w:val="20"/>
+          <w:lang w:val="sr-Latn-RS"/>
+        </w:rPr>
+        <w:t xml:space="preserve">Korisnik se odlučuje da objavi recenziju, međutim </w:t>
+      </w:r>
+      <w:r>
+        <w:rPr>
+          <w:szCs w:val="20"/>
+          <w:lang w:val="sr-Latn-RS"/>
+        </w:rPr>
+        <w:t>na njegovoj stranici se pojavljuje poruka : „</w:t>
+      </w:r>
+      <w:r>
+        <w:rPr>
+          <w:lang w:val="en-RS"/>
+        </w:rPr>
+        <w:t>Ne mozete ostaviti recenziju sami sebi!</w:t>
+      </w:r>
+      <w:r>
+        <w:rPr>
+          <w:szCs w:val="20"/>
+          <w:lang w:val="sr-Latn-RS"/>
+        </w:rPr>
+        <w:t>“</w:t>
+      </w:r>
+      <w:r>
+        <w:rPr>
+          <w:szCs w:val="20"/>
+          <w:lang w:val="sr-Latn-RS"/>
+        </w:rPr>
+        <w:t xml:space="preserve"> </w:t>
+      </w:r>
+      <w:r>
+        <w:rPr>
+          <w:rFonts w:eastAsia="Times New Roman"/>
+          <w:szCs w:val="20"/>
+          <w:lang w:val="sr-Latn-RS"/>
+        </w:rPr>
+        <w:t>Korisnik se nalazi u koraku 2.2.1.1.</w:t>
+      </w:r>
+    </w:p>
+    <w:p>
+      <w:pPr>
+        <w:pStyle w:val="Heading3"/>
+        <w:rPr>
+          <w:lang w:val="sr-Latn-RS"/>
+        </w:rPr>
+      </w:pPr>
+      <w:bookmarkStart w:id="10" w:name="_Toc137035447"/>
+      <w:r>
+        <w:rPr>
+          <w:lang w:val="sr-Latn-RS"/>
+        </w:rPr>
+        <w:t>Korisnik pokušava da ostavi recenziju na stranici na kojoj je već ostavio recenziju</w:t>
+      </w:r>
+      <w:bookmarkEnd w:id="10"/>
+    </w:p>
+    <w:p>
+      <w:pPr>
+        <w:numPr>
+          <w:ilvl w:val="0"/>
+          <w:numId w:val="19"/>
+        </w:numPr>
+        <w:tabs>
+          <w:tab w:val="left" w:pos="560"/>
+        </w:tabs>
+        <w:ind w:left="562" w:hanging="202"/>
+        <w:rPr>
+          <w:rFonts w:eastAsia="Times New Roman"/>
+          <w:szCs w:val="20"/>
+        </w:rPr>
+      </w:pPr>
+      <w:proofErr w:type="spellStart"/>
+      <w:r>
+        <w:rPr>
+          <w:rFonts w:asciiTheme="minorHAnsi" w:hAnsiTheme="minorHAnsi" w:cstheme="minorHAnsi"/>
+        </w:rPr>
+        <w:t>Korisnik</w:t>
+      </w:r>
+      <w:proofErr w:type="spellEnd"/>
+      <w:r>
+        <w:rPr>
+          <w:rFonts w:asciiTheme="minorHAnsi" w:hAnsiTheme="minorHAnsi" w:cstheme="minorHAnsi"/>
+          <w:lang w:val="sr-Latn-RS"/>
+        </w:rPr>
+        <w:t>u</w:t>
+      </w:r>
+      <w:r>
+        <w:rPr>
+          <w:rFonts w:asciiTheme="minorHAnsi" w:hAnsiTheme="minorHAnsi" w:cstheme="minorHAnsi"/>
+        </w:rPr>
+        <w:t xml:space="preserve"> </w:t>
+      </w:r>
+      <w:r>
+        <w:rPr>
+          <w:rFonts w:eastAsia="Times New Roman"/>
+          <w:szCs w:val="20"/>
+          <w:lang w:val="sr-Latn-RS"/>
+        </w:rPr>
+        <w:t>se prikazuju sve recenzije sa odabrane stranice.</w:t>
+      </w:r>
+    </w:p>
+    <w:p>
+      <w:pPr>
+        <w:numPr>
+          <w:ilvl w:val="0"/>
+          <w:numId w:val="19"/>
+        </w:numPr>
+        <w:tabs>
+          <w:tab w:val="left" w:pos="560"/>
+        </w:tabs>
+        <w:ind w:left="562" w:hanging="202"/>
+        <w:rPr>
+          <w:rFonts w:eastAsia="Times New Roman"/>
+          <w:szCs w:val="20"/>
+        </w:rPr>
+      </w:pPr>
+      <w:r>
+        <w:rPr>
+          <w:rFonts w:eastAsia="Times New Roman"/>
+          <w:szCs w:val="20"/>
+          <w:lang w:val="sr-Latn-RS"/>
+        </w:rPr>
+        <w:t>Korisnik klikom bira da doda recenziju.</w:t>
+      </w:r>
+      <w:r>
+        <w:rPr>
+          <w:rFonts w:eastAsia="Times New Roman"/>
+          <w:szCs w:val="20"/>
+          <w:lang w:val="sr-Latn-RS"/>
+        </w:rPr>
+        <w:t xml:space="preserve"> </w:t>
+      </w:r>
+    </w:p>
+    <w:p>
+      <w:pPr>
+        <w:numPr>
+          <w:ilvl w:val="0"/>
+          <w:numId w:val="19"/>
+        </w:numPr>
+        <w:tabs>
+          <w:tab w:val="left" w:pos="560"/>
+        </w:tabs>
+        <w:ind w:left="562" w:hanging="202"/>
+        <w:rPr>
+          <w:rFonts w:eastAsia="Times New Roman"/>
+          <w:szCs w:val="20"/>
+        </w:rPr>
+      </w:pPr>
+      <w:r>
+        <w:rPr>
+          <w:rFonts w:eastAsia="Times New Roman"/>
+          <w:szCs w:val="20"/>
+          <w:lang w:val="sr-Latn-RS"/>
+        </w:rPr>
+        <w:t>Korisnik popunjava formu.</w:t>
+      </w:r>
+    </w:p>
+    <w:p>
+      <w:pPr>
+        <w:numPr>
+          <w:ilvl w:val="0"/>
+          <w:numId w:val="19"/>
+        </w:numPr>
+        <w:tabs>
+          <w:tab w:val="left" w:pos="560"/>
+        </w:tabs>
+        <w:ind w:left="562" w:hanging="202"/>
+        <w:rPr>
+          <w:lang w:val="en-RS"/>
+        </w:rPr>
+      </w:pPr>
+      <w:r>
+        <w:rPr>
+          <w:rFonts w:eastAsia="Times New Roman"/>
+          <w:szCs w:val="20"/>
+          <w:lang w:val="sr-Latn-RS"/>
+        </w:rPr>
+        <w:t xml:space="preserve">Korisnik se odlučuje da objavi recenziju, međutim </w:t>
+      </w:r>
+      <w:r>
+        <w:rPr>
+          <w:szCs w:val="20"/>
+          <w:lang w:val="sr-Latn-RS"/>
+        </w:rPr>
+        <w:t>na stranici se pojavljuje poruka : „</w:t>
+      </w:r>
+      <w:r>
+        <w:rPr>
+          <w:lang w:val="en-RS"/>
+        </w:rPr>
+        <w:t>Ne mozete upisati više od 1 recenzije!</w:t>
+      </w:r>
+      <w:r>
+        <w:rPr>
+          <w:szCs w:val="20"/>
+          <w:lang w:val="sr-Latn-RS"/>
+        </w:rPr>
+        <w:t xml:space="preserve">“ </w:t>
+      </w:r>
+      <w:r>
+        <w:rPr>
+          <w:rFonts w:eastAsia="Times New Roman"/>
+          <w:szCs w:val="20"/>
+          <w:lang w:val="sr-Latn-RS"/>
+        </w:rPr>
+        <w:t>Korisnik se nalazi u koraku 2.2.1.1.</w:t>
+      </w:r>
+    </w:p>
+    <w:p>
+      <w:pPr>
+        <w:tabs>
+          <w:tab w:val="left" w:pos="560"/>
+        </w:tabs>
+        <w:rPr>
+          <w:rFonts w:eastAsia="Times New Roman"/>
+          <w:szCs w:val="20"/>
+        </w:rPr>
+      </w:pPr>
+    </w:p>
+    <w:p>
+      <w:pPr>
+        <w:tabs>
+          <w:tab w:val="left" w:pos="560"/>
+        </w:tabs>
+        <w:rPr>
+          <w:rFonts w:eastAsia="Times New Roman"/>
+          <w:szCs w:val="20"/>
+        </w:rPr>
+      </w:pPr>
+    </w:p>
+    <w:p>
+      <w:pPr>
+        <w:tabs>
+          <w:tab w:val="left" w:pos="560"/>
+        </w:tabs>
+        <w:rPr>
+          <w:rFonts w:eastAsia="Times New Roman"/>
+          <w:szCs w:val="20"/>
+        </w:rPr>
+      </w:pPr>
+    </w:p>
+    <w:p>
+      <w:pPr>
+        <w:pStyle w:val="ListParagraph"/>
+        <w:rPr>
+          <w:lang w:val="sr-Latn-RS"/>
+        </w:rPr>
+      </w:pPr>
     </w:p>
     <w:p>
       <w:pPr>
@@ -4489,12 +5065,13 @@
           <w:lang w:val="sr-Latn-RS"/>
         </w:rPr>
       </w:pPr>
-      <w:bookmarkStart w:id="10" w:name="_Toc132752167"/>
+      <w:bookmarkStart w:id="11" w:name="_Toc137035448"/>
       <w:proofErr w:type="spellStart"/>
       <w:r>
         <w:rPr>
           <w:rFonts w:asciiTheme="minorHAnsi" w:hAnsiTheme="minorHAnsi" w:cstheme="minorHAnsi"/>
         </w:rPr>
+        <w:lastRenderedPageBreak/>
         <w:t>Korisnik</w:t>
       </w:r>
       <w:proofErr w:type="spellEnd"/>
@@ -4514,7 +5091,7 @@
         </w:rPr>
         <w:t>odustaje od ostavljanja recenzije</w:t>
       </w:r>
-      <w:bookmarkEnd w:id="10"/>
+      <w:bookmarkEnd w:id="11"/>
     </w:p>
     <w:p>
       <w:pPr>
@@ -4649,7 +5226,7 @@
           <w:lang w:val="sr-Latn-RS"/>
         </w:rPr>
       </w:pPr>
-      <w:bookmarkStart w:id="11" w:name="_Toc132752168"/>
+      <w:bookmarkStart w:id="12" w:name="_Toc137035449"/>
       <w:r>
         <w:rPr>
           <w:lang w:val="sr-Latn-RS"/>
@@ -4697,7 +5274,7 @@
         </w:rPr>
         <w:t xml:space="preserve"> ostavlja recenziju zbog nepopunjene forme</w:t>
       </w:r>
-      <w:bookmarkEnd w:id="11"/>
+      <w:bookmarkEnd w:id="12"/>
     </w:p>
     <w:p>
       <w:pPr>
@@ -4870,43 +5447,43 @@
           <w:szCs w:val="20"/>
           <w:lang w:val="sr-Latn-RS"/>
         </w:rPr>
-        <w:t xml:space="preserve"> ista forma sa komentarom: “</w:t>
+        <w:t xml:space="preserve"> ista forma sa komentarom</w:t>
       </w:r>
       <w:r>
         <w:rPr>
           <w:szCs w:val="20"/>
           <w:lang w:val="sr-Latn-RS"/>
         </w:rPr>
-        <w:t>Greška: Forma nije pravilno popunjena.</w:t>
+        <w:t xml:space="preserve"> koji korisniku govori zbog čega je forma neispravna. </w:t>
       </w:r>
       <w:r>
         <w:rPr>
           <w:szCs w:val="20"/>
           <w:lang w:val="sr-Latn-RS"/>
         </w:rPr>
-        <w:t>“</w:t>
+        <w:t xml:space="preserve"> </w:t>
       </w:r>
       <w:r>
         <w:rPr>
           <w:szCs w:val="20"/>
           <w:lang w:val="sr-Latn-RS"/>
         </w:rPr>
-        <w:t xml:space="preserve"> </w:t>
+        <w:t>Korisnik se nalazi u koraku</w:t>
       </w:r>
       <w:r>
         <w:rPr>
           <w:szCs w:val="20"/>
           <w:lang w:val="sr-Latn-RS"/>
         </w:rPr>
-        <w:t>Korisnik se nalazi u koraku</w:t>
-      </w:r>
-      <w:r>
-        <w:rPr>
-          <w:szCs w:val="20"/>
-          <w:lang w:val="sr-Latn-RS"/>
-        </w:rPr>
         <w:t xml:space="preserve"> 2.2.1.3.</w:t>
       </w:r>
+    </w:p>
+    <w:p>
+      <w:pPr>
+        <w:rPr>
+          <w:lang w:val="sr-Latn-RS"/>
+        </w:rPr>
+      </w:pPr>
     </w:p>
     <w:p>
       <w:pPr>
@@ -4924,15 +5501,14 @@
           <w:rFonts w:asciiTheme="minorHAnsi" w:hAnsiTheme="minorHAnsi" w:cstheme="minorHAnsi"/>
         </w:rPr>
       </w:pPr>
-      <w:bookmarkStart w:id="12" w:name="_Toc132752169"/>
-      <w:r>
-        <w:rPr>
-          <w:rFonts w:asciiTheme="minorHAnsi" w:hAnsiTheme="minorHAnsi" w:cstheme="minorHAnsi"/>
-        </w:rPr>
-        <w:lastRenderedPageBreak/>
+      <w:bookmarkStart w:id="13" w:name="_Toc137035450"/>
+      <w:r>
+        <w:rPr>
+          <w:rFonts w:asciiTheme="minorHAnsi" w:hAnsiTheme="minorHAnsi" w:cstheme="minorHAnsi"/>
+        </w:rPr>
         <w:t>Posebni zahtevi</w:t>
       </w:r>
-      <w:bookmarkEnd w:id="12"/>
+      <w:bookmarkEnd w:id="13"/>
       <w:r>
         <w:rPr>
           <w:rFonts w:asciiTheme="minorHAnsi" w:hAnsiTheme="minorHAnsi" w:cstheme="minorHAnsi"/>
@@ -4963,7 +5539,7 @@
           <w:rFonts w:asciiTheme="minorHAnsi" w:hAnsiTheme="minorHAnsi" w:cstheme="minorHAnsi"/>
         </w:rPr>
       </w:pPr>
-      <w:bookmarkStart w:id="13" w:name="_Toc132752170"/>
+      <w:bookmarkStart w:id="14" w:name="_Toc137035451"/>
       <w:proofErr w:type="spellStart"/>
       <w:r>
         <w:rPr>
@@ -4971,7 +5547,7 @@
         </w:rPr>
         <w:t>Preduslovi</w:t>
       </w:r>
-      <w:bookmarkEnd w:id="13"/>
+      <w:bookmarkEnd w:id="14"/>
       <w:proofErr w:type="spellEnd"/>
       <w:r>
         <w:rPr>
@@ -5170,7 +5746,7 @@
           <w:rFonts w:asciiTheme="minorHAnsi" w:hAnsiTheme="minorHAnsi" w:cstheme="minorHAnsi"/>
         </w:rPr>
       </w:pPr>
-      <w:bookmarkStart w:id="14" w:name="_Toc132752171"/>
+      <w:bookmarkStart w:id="15" w:name="_Toc137035452"/>
       <w:proofErr w:type="spellStart"/>
       <w:r>
         <w:rPr>
@@ -5178,7 +5754,7 @@
         </w:rPr>
         <w:t>Posledice</w:t>
       </w:r>
-      <w:bookmarkEnd w:id="14"/>
+      <w:bookmarkEnd w:id="15"/>
       <w:proofErr w:type="spellEnd"/>
       <w:r>
         <w:rPr>
@@ -5213,14 +5789,7 @@
           <w:rFonts w:asciiTheme="minorHAnsi" w:eastAsia="Times New Roman" w:hAnsiTheme="minorHAnsi" w:cstheme="minorHAnsi"/>
           <w:lang w:val="sr-Latn-RS"/>
         </w:rPr>
-        <w:t xml:space="preserve"> književnog dela, autora ili izdavačke kuće koju je korisnik inicijalno odabrao</w:t>
-      </w:r>
-      <w:r>
-        <w:rPr>
-          <w:rFonts w:asciiTheme="minorHAnsi" w:eastAsia="Times New Roman" w:hAnsiTheme="minorHAnsi" w:cstheme="minorHAnsi"/>
-          <w:lang w:val="sr-Latn-RS"/>
-        </w:rPr>
-        <w:t>, kao i na profilu korisnika</w:t>
+        <w:t>književnog dela, autora ili izdavačke kuće koju je korisnik inicijalno odabrao</w:t>
       </w:r>
       <w:r>
         <w:rPr>
@@ -7120,6 +7689,57 @@
     </w:lvl>
   </w:abstractNum>
   <w:abstractNum w:abstractNumId="11" w15:restartNumberingAfterBreak="0">
+    <w:nsid w:val="47F701BB"/>
+    <w:multiLevelType w:val="hybridMultilevel"/>
+    <w:tmpl w:val="5A4A25EE"/>
+    <w:lvl w:ilvl="0" w:tplc="FFFFFFFF">
+      <w:start w:val="1"/>
+      <w:numFmt w:val="decimal"/>
+      <w:lvlText w:val="%1."/>
+      <w:lvlJc w:val="left"/>
+    </w:lvl>
+    <w:lvl w:ilvl="1" w:tplc="FFFFFFFF">
+      <w:numFmt w:val="decimal"/>
+      <w:lvlText w:val=""/>
+      <w:lvlJc w:val="left"/>
+    </w:lvl>
+    <w:lvl w:ilvl="2" w:tplc="FFFFFFFF">
+      <w:numFmt w:val="decimal"/>
+      <w:lvlText w:val=""/>
+      <w:lvlJc w:val="left"/>
+    </w:lvl>
+    <w:lvl w:ilvl="3" w:tplc="FFFFFFFF">
+      <w:numFmt w:val="decimal"/>
+      <w:lvlText w:val=""/>
+      <w:lvlJc w:val="left"/>
+    </w:lvl>
+    <w:lvl w:ilvl="4" w:tplc="FFFFFFFF">
+      <w:numFmt w:val="decimal"/>
+      <w:lvlText w:val=""/>
+      <w:lvlJc w:val="left"/>
+    </w:lvl>
+    <w:lvl w:ilvl="5" w:tplc="FFFFFFFF">
+      <w:numFmt w:val="decimal"/>
+      <w:lvlText w:val=""/>
+      <w:lvlJc w:val="left"/>
+    </w:lvl>
+    <w:lvl w:ilvl="6" w:tplc="FFFFFFFF">
+      <w:numFmt w:val="decimal"/>
+      <w:lvlText w:val=""/>
+      <w:lvlJc w:val="left"/>
+    </w:lvl>
+    <w:lvl w:ilvl="7" w:tplc="FFFFFFFF">
+      <w:numFmt w:val="decimal"/>
+      <w:lvlText w:val=""/>
+      <w:lvlJc w:val="left"/>
+    </w:lvl>
+    <w:lvl w:ilvl="8" w:tplc="FFFFFFFF">
+      <w:numFmt w:val="decimal"/>
+      <w:lvlText w:val=""/>
+      <w:lvlJc w:val="left"/>
+    </w:lvl>
+  </w:abstractNum>
+  <w:abstractNum w:abstractNumId="12" w15:restartNumberingAfterBreak="0">
     <w:nsid w:val="5C100C8E"/>
     <w:multiLevelType w:val="hybridMultilevel"/>
     <w:tmpl w:val="72EE6E74"/>
@@ -7208,7 +7828,7 @@
       </w:pPr>
     </w:lvl>
   </w:abstractNum>
-  <w:abstractNum w:abstractNumId="12" w15:restartNumberingAfterBreak="0">
+  <w:abstractNum w:abstractNumId="13" w15:restartNumberingAfterBreak="0">
     <w:nsid w:val="625558EC"/>
     <w:multiLevelType w:val="hybridMultilevel"/>
     <w:tmpl w:val="5A4A25EE"/>
@@ -7259,7 +7879,7 @@
       <w:lvlJc w:val="left"/>
     </w:lvl>
   </w:abstractNum>
-  <w:abstractNum w:abstractNumId="13" w15:restartNumberingAfterBreak="0">
+  <w:abstractNum w:abstractNumId="14" w15:restartNumberingAfterBreak="0">
     <w:nsid w:val="65C91C5C"/>
     <w:multiLevelType w:val="hybridMultilevel"/>
     <w:tmpl w:val="564E7CB4"/>
@@ -7471,7 +8091,7 @@
       </w:rPr>
     </w:lvl>
   </w:abstractNum>
-  <w:abstractNum w:abstractNumId="14" w15:restartNumberingAfterBreak="0">
+  <w:abstractNum w:abstractNumId="15" w15:restartNumberingAfterBreak="0">
     <w:nsid w:val="699D69CE"/>
     <w:multiLevelType w:val="hybridMultilevel"/>
     <w:tmpl w:val="5A4A25EE"/>
@@ -7522,7 +8142,7 @@
       <w:lvlJc w:val="left"/>
     </w:lvl>
   </w:abstractNum>
-  <w:abstractNum w:abstractNumId="15" w15:restartNumberingAfterBreak="0">
+  <w:abstractNum w:abstractNumId="16" w15:restartNumberingAfterBreak="0">
     <w:nsid w:val="6BD176B7"/>
     <w:multiLevelType w:val="hybridMultilevel"/>
     <w:tmpl w:val="47DACBD4"/>
@@ -7611,7 +8231,7 @@
       </w:pPr>
     </w:lvl>
   </w:abstractNum>
-  <w:abstractNum w:abstractNumId="16" w15:restartNumberingAfterBreak="0">
+  <w:abstractNum w:abstractNumId="17" w15:restartNumberingAfterBreak="0">
     <w:nsid w:val="727B3C66"/>
     <w:multiLevelType w:val="hybridMultilevel"/>
     <w:tmpl w:val="CE8EB6BE"/>
@@ -7823,7 +8443,7 @@
       </w:rPr>
     </w:lvl>
   </w:abstractNum>
-  <w:abstractNum w:abstractNumId="17" w15:restartNumberingAfterBreak="0">
+  <w:abstractNum w:abstractNumId="18" w15:restartNumberingAfterBreak="0">
     <w:nsid w:val="7AEB4DCE"/>
     <w:multiLevelType w:val="hybridMultilevel"/>
     <w:tmpl w:val="64E298CE"/>
@@ -7910,10 +8530,10 @@
     </w:lvl>
   </w:abstractNum>
   <w:num w:numId="1" w16cid:durableId="960959179">
-    <w:abstractNumId w:val="13"/>
+    <w:abstractNumId w:val="14"/>
   </w:num>
   <w:num w:numId="2" w16cid:durableId="491682187">
-    <w:abstractNumId w:val="16"/>
+    <w:abstractNumId w:val="17"/>
   </w:num>
   <w:num w:numId="3" w16cid:durableId="2091196094">
     <w:abstractNumId w:val="0"/>
@@ -7928,13 +8548,13 @@
     <w:abstractNumId w:val="5"/>
   </w:num>
   <w:num w:numId="7" w16cid:durableId="451872360">
-    <w:abstractNumId w:val="11"/>
+    <w:abstractNumId w:val="12"/>
   </w:num>
   <w:num w:numId="8" w16cid:durableId="1106580783">
     <w:abstractNumId w:val="3"/>
   </w:num>
   <w:num w:numId="9" w16cid:durableId="1905942322">
-    <w:abstractNumId w:val="15"/>
+    <w:abstractNumId w:val="16"/>
   </w:num>
   <w:num w:numId="10" w16cid:durableId="2143037651">
     <w:abstractNumId w:val="6"/>
@@ -7946,22 +8566,25 @@
     <w:abstractNumId w:val="1"/>
   </w:num>
   <w:num w:numId="13" w16cid:durableId="2090538833">
-    <w:abstractNumId w:val="12"/>
+    <w:abstractNumId w:val="13"/>
   </w:num>
   <w:num w:numId="14" w16cid:durableId="898520466">
     <w:abstractNumId w:val="9"/>
   </w:num>
   <w:num w:numId="15" w16cid:durableId="1152723177">
-    <w:abstractNumId w:val="14"/>
+    <w:abstractNumId w:val="15"/>
   </w:num>
   <w:num w:numId="16" w16cid:durableId="1582451413">
     <w:abstractNumId w:val="7"/>
   </w:num>
   <w:num w:numId="17" w16cid:durableId="623461334">
-    <w:abstractNumId w:val="17"/>
+    <w:abstractNumId w:val="18"/>
   </w:num>
   <w:num w:numId="18" w16cid:durableId="1453476238">
     <w:abstractNumId w:val="4"/>
+  </w:num>
+  <w:num w:numId="19" w16cid:durableId="123081342">
+    <w:abstractNumId w:val="11"/>
   </w:num>
 </w:numbering>
 </file>
@@ -8715,6 +9338,33 @@
       <w:sz w:val="20"/>
     </w:rPr>
   </w:style>
+  <w:style w:type="paragraph" w:styleId="HTMLPreformatted">
+    <w:name w:val="HTML Preformatted"/>
+    <w:basedOn w:val="Normal"/>
+    <w:link w:val="HTMLPreformattedChar"/>
+    <w:uiPriority w:val="99"/>
+    <w:semiHidden/>
+    <w:unhideWhenUsed/>
+    <w:rsid w:val="004F0F40"/>
+    <w:rPr>
+      <w:rFonts w:ascii="Consolas" w:hAnsi="Consolas"/>
+      <w:szCs w:val="20"/>
+    </w:rPr>
+  </w:style>
+  <w:style w:type="character" w:customStyle="1" w:styleId="HTMLPreformattedChar">
+    <w:name w:val="HTML Preformatted Char"/>
+    <w:basedOn w:val="DefaultParagraphFont"/>
+    <w:link w:val="HTMLPreformatted"/>
+    <w:uiPriority w:val="99"/>
+    <w:semiHidden/>
+    <w:rsid w:val="004F0F40"/>
+    <w:rPr>
+      <w:rFonts w:ascii="Consolas" w:eastAsia="Calibri" w:hAnsi="Consolas" w:cs="Calibri"/>
+      <w:color w:val="000000"/>
+      <w:sz w:val="20"/>
+      <w:szCs w:val="20"/>
+    </w:rPr>
+  </w:style>
 </w:styles>
 </file>
 

</xml_diff>